<commit_message>
Added circular data input
</commit_message>
<xml_diff>
--- a/Projects/4 - SVM/AI_Project4_SVM_Bahareh Kavousi nejad_99431217.docx
+++ b/Projects/4 - SVM/AI_Project4_SVM_Bahareh Kavousi nejad_99431217.docx
@@ -1,6 +1,6 @@
 
 <file path=word/document.xml><?xml version="1.0" encoding="utf-8"?>
-<w:document xmlns:wpc="http://schemas.microsoft.com/office/word/2010/wordprocessingCanvas" xmlns:cx="http://schemas.microsoft.com/office/drawing/2014/chartex" xmlns:mc="http://schemas.openxmlformats.org/markup-compatibility/2006" xmlns:o="urn:schemas-microsoft-com:office:office" xmlns:r="http://schemas.openxmlformats.org/officeDocument/2006/relationships" xmlns:m="http://schemas.openxmlformats.org/officeDocument/2006/math" xmlns:v="urn:schemas-microsoft-com:vml" xmlns:wp14="http://schemas.microsoft.com/office/word/2010/wordprocessingDrawing" xmlns:wp="http://schemas.openxmlformats.org/drawingml/2006/wordprocessingDrawing" xmlns:w10="urn:schemas-microsoft-com:office:word" xmlns:w="http://schemas.openxmlformats.org/wordprocessingml/2006/main" xmlns:w14="http://schemas.microsoft.com/office/word/2010/wordml" xmlns:w15="http://schemas.microsoft.com/office/word/2012/wordml" xmlns:w16se="http://schemas.microsoft.com/office/word/2015/wordml/symex" xmlns:wpg="http://schemas.microsoft.com/office/word/2010/wordprocessingGroup" xmlns:wpi="http://schemas.microsoft.com/office/word/2010/wordprocessingInk" xmlns:wne="http://schemas.microsoft.com/office/word/2006/wordml" xmlns:wps="http://schemas.microsoft.com/office/word/2010/wordprocessingShape" mc:Ignorable="w14 w15 w16se wp14">
+<w:document xmlns:wpc="http://schemas.microsoft.com/office/word/2010/wordprocessingCanvas" xmlns:cx="http://schemas.microsoft.com/office/drawing/2014/chartex" xmlns:cx1="http://schemas.microsoft.com/office/drawing/2015/9/8/chartex" xmlns:cx2="http://schemas.microsoft.com/office/drawing/2015/10/21/chartex" xmlns:cx3="http://schemas.microsoft.com/office/drawing/2016/5/9/chartex" xmlns:cx4="http://schemas.microsoft.com/office/drawing/2016/5/10/chartex" xmlns:cx5="http://schemas.microsoft.com/office/drawing/2016/5/11/chartex" xmlns:cx6="http://schemas.microsoft.com/office/drawing/2016/5/12/chartex" xmlns:cx7="http://schemas.microsoft.com/office/drawing/2016/5/13/chartex" xmlns:cx8="http://schemas.microsoft.com/office/drawing/2016/5/14/chartex" xmlns:mc="http://schemas.openxmlformats.org/markup-compatibility/2006" xmlns:aink="http://schemas.microsoft.com/office/drawing/2016/ink" xmlns:am3d="http://schemas.microsoft.com/office/drawing/2017/model3d" xmlns:o="urn:schemas-microsoft-com:office:office" xmlns:oel="http://schemas.microsoft.com/office/2019/extlst" xmlns:r="http://schemas.openxmlformats.org/officeDocument/2006/relationships" xmlns:m="http://schemas.openxmlformats.org/officeDocument/2006/math" xmlns:v="urn:schemas-microsoft-com:vml" xmlns:wp14="http://schemas.microsoft.com/office/word/2010/wordprocessingDrawing" xmlns:wp="http://schemas.openxmlformats.org/drawingml/2006/wordprocessingDrawing" xmlns:w10="urn:schemas-microsoft-com:office:word" xmlns:w="http://schemas.openxmlformats.org/wordprocessingml/2006/main" xmlns:w14="http://schemas.microsoft.com/office/word/2010/wordml" xmlns:w15="http://schemas.microsoft.com/office/word/2012/wordml" xmlns:w16cex="http://schemas.microsoft.com/office/word/2018/wordml/cex" xmlns:w16cid="http://schemas.microsoft.com/office/word/2016/wordml/cid" xmlns:w16="http://schemas.microsoft.com/office/word/2018/wordml" xmlns:w16sdtdh="http://schemas.microsoft.com/office/word/2020/wordml/sdtdatahash" xmlns:w16se="http://schemas.microsoft.com/office/word/2015/wordml/symex" xmlns:wpg="http://schemas.microsoft.com/office/word/2010/wordprocessingGroup" xmlns:wpi="http://schemas.microsoft.com/office/word/2010/wordprocessingInk" xmlns:wne="http://schemas.microsoft.com/office/word/2006/wordml" xmlns:wps="http://schemas.microsoft.com/office/word/2010/wordprocessingShape" mc:Ignorable="w14 w15 w16se w16cid w16 w16cex w16sdtdh wp14">
   <w:body>
     <w:p>
       <w:pPr>
@@ -296,7 +296,6 @@
         <w:bidi/>
         <w:jc w:val="both"/>
         <w:rPr>
-          <w:rFonts w:hint="cs"/>
           <w:rtl/>
           <w:lang w:bidi="fa-IR"/>
         </w:rPr>
@@ -405,7 +404,6 @@
         <w:bidi/>
         <w:jc w:val="both"/>
         <w:rPr>
-          <w:rFonts w:hint="cs"/>
           <w:rtl/>
           <w:lang w:bidi="fa-IR"/>
         </w:rPr>
@@ -549,7 +547,6 @@
         <w:bidi/>
         <w:jc w:val="both"/>
         <w:rPr>
-          <w:rFonts w:hint="cs"/>
           <w:rtl/>
           <w:lang w:bidi="fa-IR"/>
         </w:rPr>
@@ -700,7 +697,7 @@
           <w:rtl/>
         </w:rPr>
         <w:drawing>
-          <wp:inline distT="0" distB="0" distL="0" distR="0" wp14:anchorId="0E9EBE02" wp14:editId="267C855A">
+          <wp:inline distT="0" distB="0" distL="0" distR="0" wp14:anchorId="0E9EBE02" wp14:editId="74C45F61">
             <wp:extent cx="5503693" cy="4556424"/>
             <wp:effectExtent l="0" t="0" r="1905" b="0"/>
             <wp:docPr id="22" name="Picture 22"/>
@@ -747,7 +744,6 @@
         <w:bidi/>
         <w:jc w:val="both"/>
         <w:rPr>
-          <w:rFonts w:hint="cs"/>
           <w:rtl/>
           <w:lang w:bidi="fa-IR"/>
         </w:rPr>
@@ -910,24 +906,37 @@
         <w:bidi/>
         <w:jc w:val="both"/>
         <w:rPr>
+          <w:rtl/>
+          <w:lang w:bidi="fa-IR"/>
+        </w:rPr>
+      </w:pPr>
+      <w:r>
+        <w:rPr>
           <w:rFonts w:hint="cs"/>
           <w:rtl/>
           <w:lang w:bidi="fa-IR"/>
         </w:rPr>
-      </w:pPr>
+        <w:t xml:space="preserve">در اين قسمت با استفاده از تابع آماده </w:t>
+      </w:r>
+      <w:r>
+        <w:rPr>
+          <w:lang w:bidi="fa-IR"/>
+        </w:rPr>
+        <w:t>SVC</w:t>
+      </w:r>
       <w:r>
         <w:rPr>
           <w:rFonts w:hint="cs"/>
           <w:rtl/>
           <w:lang w:bidi="fa-IR"/>
         </w:rPr>
-        <w:t xml:space="preserve">در اين قسمت با استفاده از تابع آماده </w:t>
-      </w:r>
-      <w:r>
-        <w:rPr>
-          <w:lang w:bidi="fa-IR"/>
-        </w:rPr>
-        <w:t>SVC</w:t>
+        <w:t xml:space="preserve">، </w:t>
+      </w:r>
+      <w:r>
+        <w:rPr>
+          <w:lang w:bidi="fa-IR"/>
+        </w:rPr>
+        <w:t>classifier</w:t>
       </w:r>
       <w:r>
         <w:rPr>
@@ -935,27 +944,19 @@
           <w:rtl/>
           <w:lang w:bidi="fa-IR"/>
         </w:rPr>
-        <w:t xml:space="preserve">، </w:t>
-      </w:r>
-      <w:r>
-        <w:rPr>
-          <w:lang w:bidi="fa-IR"/>
-        </w:rPr>
-        <w:t>classifier</w:t>
-      </w:r>
-      <w:r>
-        <w:rPr>
-          <w:rFonts w:hint="cs"/>
-          <w:rtl/>
-          <w:lang w:bidi="fa-IR"/>
-        </w:rPr>
         <w:t xml:space="preserve">هايي با چهار </w:t>
       </w:r>
       <w:r>
         <w:rPr>
           <w:lang w:bidi="fa-IR"/>
         </w:rPr>
-        <w:t>kerner</w:t>
+        <w:t>kerne</w:t>
+      </w:r>
+      <w:r>
+        <w:rPr>
+          <w:lang w:bidi="fa-IR"/>
+        </w:rPr>
+        <w:t>l</w:t>
       </w:r>
       <w:r>
         <w:rPr>
@@ -1161,7 +1162,7 @@
         </w:rPr>
         <w:lastRenderedPageBreak/>
         <w:drawing>
-          <wp:inline distT="0" distB="0" distL="0" distR="0" wp14:anchorId="6DED7FB0" wp14:editId="022B2CD4">
+          <wp:inline distT="0" distB="0" distL="0" distR="0" wp14:anchorId="6DED7FB0" wp14:editId="4A748FFB">
             <wp:extent cx="4742121" cy="4429019"/>
             <wp:effectExtent l="0" t="0" r="1905" b="0"/>
             <wp:docPr id="24" name="Picture 24"/>
@@ -1239,32 +1240,28 @@
         <w:bidi/>
         <w:jc w:val="both"/>
         <w:rPr>
+          <w:b/>
+          <w:bCs/>
+          <w:rtl/>
+          <w:lang w:bidi="fa-IR"/>
+        </w:rPr>
+      </w:pPr>
+      <w:r>
+        <w:rPr>
           <w:rFonts w:hint="cs"/>
           <w:b/>
           <w:bCs/>
           <w:rtl/>
           <w:lang w:bidi="fa-IR"/>
         </w:rPr>
-      </w:pPr>
-      <w:r>
-        <w:rPr>
-          <w:rFonts w:hint="cs"/>
-          <w:b/>
-          <w:bCs/>
-          <w:rtl/>
-          <w:lang w:bidi="fa-IR"/>
-        </w:rPr>
         <w:t>نتايج:</w:t>
       </w:r>
-      <w:bookmarkStart w:id="0" w:name="_GoBack"/>
-      <w:bookmarkEnd w:id="0"/>
     </w:p>
     <w:p>
       <w:pPr>
         <w:bidi/>
         <w:jc w:val="center"/>
         <w:rPr>
-          <w:rFonts w:hint="cs"/>
           <w:rtl/>
           <w:lang w:bidi="fa-IR"/>
         </w:rPr>
@@ -1318,8 +1315,418 @@
         </w:drawing>
       </w:r>
     </w:p>
+    <w:p>
+      <w:pPr>
+        <w:bidi/>
+        <w:jc w:val="center"/>
+        <w:rPr>
+          <w:lang w:bidi="fa-IR"/>
+        </w:rPr>
+      </w:pPr>
+      <w:r>
+        <w:rPr>
+          <w:noProof/>
+          <w:rtl/>
+          <w:lang w:val="fa-IR" w:bidi="fa-IR"/>
+        </w:rPr>
+        <w:lastRenderedPageBreak/>
+        <w:drawing>
+          <wp:inline distT="0" distB="0" distL="0" distR="0" wp14:anchorId="53C50A61" wp14:editId="3C521547">
+            <wp:extent cx="4745736" cy="3382351"/>
+            <wp:effectExtent l="0" t="0" r="0" b="8890"/>
+            <wp:docPr id="1293368886" name="Picture 1"/>
+            <wp:cNvGraphicFramePr>
+              <a:graphicFrameLocks xmlns:a="http://schemas.openxmlformats.org/drawingml/2006/main" noChangeAspect="1"/>
+            </wp:cNvGraphicFramePr>
+            <a:graphic xmlns:a="http://schemas.openxmlformats.org/drawingml/2006/main">
+              <a:graphicData uri="http://schemas.openxmlformats.org/drawingml/2006/picture">
+                <pic:pic xmlns:pic="http://schemas.openxmlformats.org/drawingml/2006/picture">
+                  <pic:nvPicPr>
+                    <pic:cNvPr id="1293368886" name="Picture 1293368886"/>
+                    <pic:cNvPicPr/>
+                  </pic:nvPicPr>
+                  <pic:blipFill>
+                    <a:blip r:embed="rId17">
+                      <a:extLst>
+                        <a:ext uri="{28A0092B-C50C-407E-A947-70E740481C1C}">
+                          <a14:useLocalDpi xmlns:a14="http://schemas.microsoft.com/office/drawing/2010/main" val="0"/>
+                        </a:ext>
+                      </a:extLst>
+                    </a:blip>
+                    <a:stretch>
+                      <a:fillRect/>
+                    </a:stretch>
+                  </pic:blipFill>
+                  <pic:spPr>
+                    <a:xfrm>
+                      <a:off x="0" y="0"/>
+                      <a:ext cx="4745736" cy="3382351"/>
+                    </a:xfrm>
+                    <a:prstGeom prst="rect">
+                      <a:avLst/>
+                    </a:prstGeom>
+                  </pic:spPr>
+                </pic:pic>
+              </a:graphicData>
+            </a:graphic>
+          </wp:inline>
+        </w:drawing>
+      </w:r>
+    </w:p>
+    <w:p>
+      <w:pPr>
+        <w:bidi/>
+        <w:jc w:val="both"/>
+        <w:rPr>
+          <w:rtl/>
+          <w:lang w:bidi="fa-IR"/>
+        </w:rPr>
+      </w:pPr>
+      <w:r>
+        <w:rPr>
+          <w:rFonts w:hint="cs"/>
+          <w:rtl/>
+          <w:lang w:bidi="fa-IR"/>
+        </w:rPr>
+        <w:t xml:space="preserve">یک تابع </w:t>
+      </w:r>
+      <w:r>
+        <w:rPr>
+          <w:lang w:bidi="fa-IR"/>
+        </w:rPr>
+        <w:t>makePoints</w:t>
+      </w:r>
+      <w:r>
+        <w:rPr>
+          <w:rFonts w:hint="cs"/>
+          <w:rtl/>
+          <w:lang w:bidi="fa-IR"/>
+        </w:rPr>
+        <w:t xml:space="preserve"> دیگر تعریف می کنیم تا نقاط ورودی تولید شده شکل دیگری داشته باشند و مراحل قبلی را طی می کنیم تا </w:t>
+      </w:r>
+      <w:r>
+        <w:rPr>
+          <w:lang w:bidi="fa-IR"/>
+        </w:rPr>
+        <w:t>train</w:t>
+      </w:r>
+      <w:r>
+        <w:rPr>
+          <w:rFonts w:hint="cs"/>
+          <w:rtl/>
+          <w:lang w:bidi="fa-IR"/>
+        </w:rPr>
+        <w:t xml:space="preserve"> انجام شود. نتایج به صورت زیر است:</w:t>
+      </w:r>
+    </w:p>
+    <w:p>
+      <w:pPr>
+        <w:bidi/>
+        <w:jc w:val="center"/>
+        <w:rPr>
+          <w:rtl/>
+          <w:lang w:bidi="fa-IR"/>
+        </w:rPr>
+      </w:pPr>
+      <w:r>
+        <w:rPr>
+          <w:rtl/>
+          <w:lang w:bidi="fa-IR"/>
+        </w:rPr>
+        <w:drawing>
+          <wp:inline distT="0" distB="0" distL="0" distR="0" wp14:anchorId="4D6A2D97" wp14:editId="14E6FD4E">
+            <wp:extent cx="5943600" cy="2759075"/>
+            <wp:effectExtent l="0" t="0" r="0" b="3175"/>
+            <wp:docPr id="1070661453" name="Picture 1"/>
+            <wp:cNvGraphicFramePr>
+              <a:graphicFrameLocks xmlns:a="http://schemas.openxmlformats.org/drawingml/2006/main" noChangeAspect="1"/>
+            </wp:cNvGraphicFramePr>
+            <a:graphic xmlns:a="http://schemas.openxmlformats.org/drawingml/2006/main">
+              <a:graphicData uri="http://schemas.openxmlformats.org/drawingml/2006/picture">
+                <pic:pic xmlns:pic="http://schemas.openxmlformats.org/drawingml/2006/picture">
+                  <pic:nvPicPr>
+                    <pic:cNvPr id="1070661453" name=""/>
+                    <pic:cNvPicPr/>
+                  </pic:nvPicPr>
+                  <pic:blipFill>
+                    <a:blip r:embed="rId18"/>
+                    <a:stretch>
+                      <a:fillRect/>
+                    </a:stretch>
+                  </pic:blipFill>
+                  <pic:spPr>
+                    <a:xfrm>
+                      <a:off x="0" y="0"/>
+                      <a:ext cx="5943600" cy="2759075"/>
+                    </a:xfrm>
+                    <a:prstGeom prst="rect">
+                      <a:avLst/>
+                    </a:prstGeom>
+                  </pic:spPr>
+                </pic:pic>
+              </a:graphicData>
+            </a:graphic>
+          </wp:inline>
+        </w:drawing>
+      </w:r>
+    </w:p>
+    <w:p>
+      <w:pPr>
+        <w:rPr>
+          <w:rtl/>
+          <w:lang w:bidi="fa-IR"/>
+        </w:rPr>
+      </w:pPr>
+      <w:r>
+        <w:rPr>
+          <w:rtl/>
+          <w:lang w:bidi="fa-IR"/>
+        </w:rPr>
+        <w:br w:type="page"/>
+      </w:r>
+    </w:p>
+    <w:p>
+      <w:pPr>
+        <w:bidi/>
+        <w:jc w:val="both"/>
+        <w:rPr>
+          <w:rtl/>
+          <w:lang w:bidi="fa-IR"/>
+        </w:rPr>
+      </w:pPr>
+      <w:r>
+        <w:rPr>
+          <w:noProof/>
+          <w:rtl/>
+          <w:lang w:val="fa-IR" w:bidi="fa-IR"/>
+        </w:rPr>
+        <w:lastRenderedPageBreak/>
+        <w:drawing>
+          <wp:inline distT="0" distB="0" distL="0" distR="0" wp14:anchorId="1604AFDF" wp14:editId="469F7220">
+            <wp:extent cx="5943600" cy="2698750"/>
+            <wp:effectExtent l="0" t="0" r="0" b="6350"/>
+            <wp:docPr id="1338363483" name="Picture 2"/>
+            <wp:cNvGraphicFramePr>
+              <a:graphicFrameLocks xmlns:a="http://schemas.openxmlformats.org/drawingml/2006/main" noChangeAspect="1"/>
+            </wp:cNvGraphicFramePr>
+            <a:graphic xmlns:a="http://schemas.openxmlformats.org/drawingml/2006/main">
+              <a:graphicData uri="http://schemas.openxmlformats.org/drawingml/2006/picture">
+                <pic:pic xmlns:pic="http://schemas.openxmlformats.org/drawingml/2006/picture">
+                  <pic:nvPicPr>
+                    <pic:cNvPr id="1338363483" name="Picture 1338363483"/>
+                    <pic:cNvPicPr/>
+                  </pic:nvPicPr>
+                  <pic:blipFill>
+                    <a:blip r:embed="rId19" cstate="print">
+                      <a:extLst>
+                        <a:ext uri="{28A0092B-C50C-407E-A947-70E740481C1C}">
+                          <a14:useLocalDpi xmlns:a14="http://schemas.microsoft.com/office/drawing/2010/main" val="0"/>
+                        </a:ext>
+                      </a:extLst>
+                    </a:blip>
+                    <a:stretch>
+                      <a:fillRect/>
+                    </a:stretch>
+                  </pic:blipFill>
+                  <pic:spPr>
+                    <a:xfrm>
+                      <a:off x="0" y="0"/>
+                      <a:ext cx="5943600" cy="2698750"/>
+                    </a:xfrm>
+                    <a:prstGeom prst="rect">
+                      <a:avLst/>
+                    </a:prstGeom>
+                  </pic:spPr>
+                </pic:pic>
+              </a:graphicData>
+            </a:graphic>
+          </wp:inline>
+        </w:drawing>
+      </w:r>
+    </w:p>
+    <w:p>
+      <w:pPr>
+        <w:bidi/>
+        <w:jc w:val="both"/>
+        <w:rPr>
+          <w:rtl/>
+          <w:lang w:bidi="fa-IR"/>
+        </w:rPr>
+      </w:pPr>
+      <w:r>
+        <w:rPr>
+          <w:rFonts w:hint="cs"/>
+          <w:rtl/>
+          <w:lang w:bidi="fa-IR"/>
+        </w:rPr>
+        <w:t>این بار تابع تولید نقاط را به صورت دایره ای در نظر می گیریم</w:t>
+      </w:r>
+      <w:r>
+        <w:rPr>
+          <w:rFonts w:hint="cs"/>
+          <w:rtl/>
+          <w:lang w:bidi="fa-IR"/>
+        </w:rPr>
+        <w:t>؛ صدا کردن تابع به صورت زیر تغییر می کند:</w:t>
+      </w:r>
+    </w:p>
+    <w:p>
+      <w:pPr>
+        <w:shd w:val="clear" w:color="auto" w:fill="F7F7F7"/>
+        <w:spacing w:after="0" w:line="285" w:lineRule="atLeast"/>
+        <w:rPr>
+          <w:rFonts w:ascii="Courier New" w:eastAsia="Times New Roman" w:hAnsi="Courier New" w:cs="Courier New"/>
+          <w:color w:val="000000"/>
+          <w:sz w:val="21"/>
+          <w:szCs w:val="21"/>
+          <w:rtl/>
+        </w:rPr>
+      </w:pPr>
+      <w:r>
+        <w:rPr>
+          <w:rFonts w:ascii="Courier New" w:eastAsia="Times New Roman" w:hAnsi="Courier New" w:cs="Courier New"/>
+          <w:color w:val="000000"/>
+          <w:sz w:val="21"/>
+          <w:szCs w:val="21"/>
+        </w:rPr>
+        <w:t xml:space="preserve">label = turn_points_2Circles(dataset, </w:t>
+      </w:r>
+      <w:r>
+        <w:rPr>
+          <w:rFonts w:ascii="Courier New" w:eastAsia="Times New Roman" w:hAnsi="Courier New" w:cs="Courier New"/>
+          <w:color w:val="116644"/>
+          <w:sz w:val="21"/>
+          <w:szCs w:val="21"/>
+        </w:rPr>
+        <w:t>2.5</w:t>
+      </w:r>
+      <w:r>
+        <w:rPr>
+          <w:rFonts w:ascii="Courier New" w:eastAsia="Times New Roman" w:hAnsi="Courier New" w:cs="Courier New"/>
+          <w:color w:val="000000"/>
+          <w:sz w:val="21"/>
+          <w:szCs w:val="21"/>
+        </w:rPr>
+        <w:t xml:space="preserve">, </w:t>
+      </w:r>
+      <w:r>
+        <w:rPr>
+          <w:rFonts w:ascii="Courier New" w:eastAsia="Times New Roman" w:hAnsi="Courier New" w:cs="Courier New"/>
+          <w:color w:val="116644"/>
+          <w:sz w:val="21"/>
+          <w:szCs w:val="21"/>
+        </w:rPr>
+        <w:t>4</w:t>
+      </w:r>
+      <w:r>
+        <w:rPr>
+          <w:rFonts w:ascii="Courier New" w:eastAsia="Times New Roman" w:hAnsi="Courier New" w:cs="Courier New"/>
+          <w:color w:val="000000"/>
+          <w:sz w:val="21"/>
+          <w:szCs w:val="21"/>
+        </w:rPr>
+        <w:t xml:space="preserve">, </w:t>
+      </w:r>
+      <w:r>
+        <w:rPr>
+          <w:rFonts w:ascii="Courier New" w:eastAsia="Times New Roman" w:hAnsi="Courier New" w:cs="Courier New"/>
+          <w:color w:val="116644"/>
+          <w:sz w:val="21"/>
+          <w:szCs w:val="21"/>
+        </w:rPr>
+        <w:t>10</w:t>
+      </w:r>
+      <w:r>
+        <w:rPr>
+          <w:rFonts w:ascii="Courier New" w:eastAsia="Times New Roman" w:hAnsi="Courier New" w:cs="Courier New"/>
+          <w:color w:val="000000"/>
+          <w:sz w:val="21"/>
+          <w:szCs w:val="21"/>
+        </w:rPr>
+        <w:t>)</w:t>
+      </w:r>
+    </w:p>
+    <w:p>
+      <w:pPr>
+        <w:bidi/>
+        <w:jc w:val="both"/>
+        <w:rPr>
+          <w:rtl/>
+          <w:lang w:bidi="fa-IR"/>
+        </w:rPr>
+      </w:pPr>
+      <w:r>
+        <w:rPr>
+          <w:rFonts w:hint="cs"/>
+          <w:rtl/>
+          <w:lang w:bidi="fa-IR"/>
+        </w:rPr>
+        <w:t>نتایج به صورت زیر است:</w:t>
+      </w:r>
+    </w:p>
+    <w:p>
+      <w:pPr>
+        <w:bidi/>
+        <w:jc w:val="both"/>
+        <w:rPr>
+          <w:rtl/>
+          <w:lang w:bidi="fa-IR"/>
+        </w:rPr>
+      </w:pPr>
+      <w:r>
+        <w:rPr>
+          <w:rtl/>
+          <w:lang w:bidi="fa-IR"/>
+        </w:rPr>
+        <w:drawing>
+          <wp:inline distT="0" distB="0" distL="0" distR="0" wp14:anchorId="5D1C84ED" wp14:editId="088738EC">
+            <wp:extent cx="5943600" cy="2766060"/>
+            <wp:effectExtent l="0" t="0" r="0" b="0"/>
+            <wp:docPr id="1925233960" name="Picture 1"/>
+            <wp:cNvGraphicFramePr>
+              <a:graphicFrameLocks xmlns:a="http://schemas.openxmlformats.org/drawingml/2006/main" noChangeAspect="1"/>
+            </wp:cNvGraphicFramePr>
+            <a:graphic xmlns:a="http://schemas.openxmlformats.org/drawingml/2006/main">
+              <a:graphicData uri="http://schemas.openxmlformats.org/drawingml/2006/picture">
+                <pic:pic xmlns:pic="http://schemas.openxmlformats.org/drawingml/2006/picture">
+                  <pic:nvPicPr>
+                    <pic:cNvPr id="1925233960" name=""/>
+                    <pic:cNvPicPr/>
+                  </pic:nvPicPr>
+                  <pic:blipFill>
+                    <a:blip r:embed="rId20"/>
+                    <a:stretch>
+                      <a:fillRect/>
+                    </a:stretch>
+                  </pic:blipFill>
+                  <pic:spPr>
+                    <a:xfrm>
+                      <a:off x="0" y="0"/>
+                      <a:ext cx="5943600" cy="2766060"/>
+                    </a:xfrm>
+                    <a:prstGeom prst="rect">
+                      <a:avLst/>
+                    </a:prstGeom>
+                  </pic:spPr>
+                </pic:pic>
+              </a:graphicData>
+            </a:graphic>
+          </wp:inline>
+        </w:drawing>
+      </w:r>
+    </w:p>
+    <w:p>
+      <w:pPr>
+        <w:bidi/>
+        <w:jc w:val="both"/>
+        <w:rPr>
+          <w:rtl/>
+          <w:lang w:bidi="fa-IR"/>
+        </w:rPr>
+      </w:pPr>
+    </w:p>
     <w:sectPr>
-      <w:footerReference w:type="default" r:id="rId17"/>
+      <w:footerReference w:type="default" r:id="rId21"/>
       <w:pgSz w:w="12240" w:h="15840"/>
       <w:pgMar w:top="1440" w:right="1440" w:bottom="1440" w:left="1440" w:header="720" w:footer="720" w:gutter="0"/>
       <w:pgBorders w:offsetFrom="page">
@@ -1336,7 +1743,7 @@
 </file>
 
 <file path=word/endnotes.xml><?xml version="1.0" encoding="utf-8"?>
-<w:endnotes xmlns:wpc="http://schemas.microsoft.com/office/word/2010/wordprocessingCanvas" xmlns:cx="http://schemas.microsoft.com/office/drawing/2014/chartex" xmlns:mc="http://schemas.openxmlformats.org/markup-compatibility/2006" xmlns:o="urn:schemas-microsoft-com:office:office" xmlns:r="http://schemas.openxmlformats.org/officeDocument/2006/relationships" xmlns:m="http://schemas.openxmlformats.org/officeDocument/2006/math" xmlns:v="urn:schemas-microsoft-com:vml" xmlns:wp14="http://schemas.microsoft.com/office/word/2010/wordprocessingDrawing" xmlns:wp="http://schemas.openxmlformats.org/drawingml/2006/wordprocessingDrawing" xmlns:w10="urn:schemas-microsoft-com:office:word" xmlns:w="http://schemas.openxmlformats.org/wordprocessingml/2006/main" xmlns:w14="http://schemas.microsoft.com/office/word/2010/wordml" xmlns:w15="http://schemas.microsoft.com/office/word/2012/wordml" xmlns:w16se="http://schemas.microsoft.com/office/word/2015/wordml/symex" xmlns:wpg="http://schemas.microsoft.com/office/word/2010/wordprocessingGroup" xmlns:wpi="http://schemas.microsoft.com/office/word/2010/wordprocessingInk" xmlns:wne="http://schemas.microsoft.com/office/word/2006/wordml" xmlns:wps="http://schemas.microsoft.com/office/word/2010/wordprocessingShape" mc:Ignorable="w14 w15 w16se wp14">
+<w:endnotes xmlns:wpc="http://schemas.microsoft.com/office/word/2010/wordprocessingCanvas" xmlns:cx="http://schemas.microsoft.com/office/drawing/2014/chartex" xmlns:cx1="http://schemas.microsoft.com/office/drawing/2015/9/8/chartex" xmlns:cx2="http://schemas.microsoft.com/office/drawing/2015/10/21/chartex" xmlns:cx3="http://schemas.microsoft.com/office/drawing/2016/5/9/chartex" xmlns:cx4="http://schemas.microsoft.com/office/drawing/2016/5/10/chartex" xmlns:cx5="http://schemas.microsoft.com/office/drawing/2016/5/11/chartex" xmlns:cx6="http://schemas.microsoft.com/office/drawing/2016/5/12/chartex" xmlns:cx7="http://schemas.microsoft.com/office/drawing/2016/5/13/chartex" xmlns:cx8="http://schemas.microsoft.com/office/drawing/2016/5/14/chartex" xmlns:mc="http://schemas.openxmlformats.org/markup-compatibility/2006" xmlns:aink="http://schemas.microsoft.com/office/drawing/2016/ink" xmlns:am3d="http://schemas.microsoft.com/office/drawing/2017/model3d" xmlns:o="urn:schemas-microsoft-com:office:office" xmlns:oel="http://schemas.microsoft.com/office/2019/extlst" xmlns:r="http://schemas.openxmlformats.org/officeDocument/2006/relationships" xmlns:m="http://schemas.openxmlformats.org/officeDocument/2006/math" xmlns:v="urn:schemas-microsoft-com:vml" xmlns:wp14="http://schemas.microsoft.com/office/word/2010/wordprocessingDrawing" xmlns:wp="http://schemas.openxmlformats.org/drawingml/2006/wordprocessingDrawing" xmlns:w10="urn:schemas-microsoft-com:office:word" xmlns:w="http://schemas.openxmlformats.org/wordprocessingml/2006/main" xmlns:w14="http://schemas.microsoft.com/office/word/2010/wordml" xmlns:w15="http://schemas.microsoft.com/office/word/2012/wordml" xmlns:w16cex="http://schemas.microsoft.com/office/word/2018/wordml/cex" xmlns:w16cid="http://schemas.microsoft.com/office/word/2016/wordml/cid" xmlns:w16="http://schemas.microsoft.com/office/word/2018/wordml" xmlns:w16sdtdh="http://schemas.microsoft.com/office/word/2020/wordml/sdtdatahash" xmlns:w16se="http://schemas.microsoft.com/office/word/2015/wordml/symex" xmlns:wpg="http://schemas.microsoft.com/office/word/2010/wordprocessingGroup" xmlns:wpi="http://schemas.microsoft.com/office/word/2010/wordprocessingInk" xmlns:wne="http://schemas.microsoft.com/office/word/2006/wordml" xmlns:wps="http://schemas.microsoft.com/office/word/2010/wordprocessingShape" mc:Ignorable="w14 w15 w16se w16cid w16 w16cex w16sdtdh wp14">
   <w:endnote w:type="separator" w:id="-1">
     <w:p>
       <w:pPr>
@@ -1361,7 +1768,7 @@
 </file>
 
 <file path=word/footer1.xml><?xml version="1.0" encoding="utf-8"?>
-<w:ftr xmlns:wpc="http://schemas.microsoft.com/office/word/2010/wordprocessingCanvas" xmlns:cx="http://schemas.microsoft.com/office/drawing/2014/chartex" xmlns:mc="http://schemas.openxmlformats.org/markup-compatibility/2006" xmlns:o="urn:schemas-microsoft-com:office:office" xmlns:r="http://schemas.openxmlformats.org/officeDocument/2006/relationships" xmlns:m="http://schemas.openxmlformats.org/officeDocument/2006/math" xmlns:v="urn:schemas-microsoft-com:vml" xmlns:wp14="http://schemas.microsoft.com/office/word/2010/wordprocessingDrawing" xmlns:wp="http://schemas.openxmlformats.org/drawingml/2006/wordprocessingDrawing" xmlns:w10="urn:schemas-microsoft-com:office:word" xmlns:w="http://schemas.openxmlformats.org/wordprocessingml/2006/main" xmlns:w14="http://schemas.microsoft.com/office/word/2010/wordml" xmlns:w15="http://schemas.microsoft.com/office/word/2012/wordml" xmlns:w16se="http://schemas.microsoft.com/office/word/2015/wordml/symex" xmlns:wpg="http://schemas.microsoft.com/office/word/2010/wordprocessingGroup" xmlns:wpi="http://schemas.microsoft.com/office/word/2010/wordprocessingInk" xmlns:wne="http://schemas.microsoft.com/office/word/2006/wordml" xmlns:wps="http://schemas.microsoft.com/office/word/2010/wordprocessingShape" mc:Ignorable="w14 w15 w16se wp14">
+<w:ftr xmlns:wpc="http://schemas.microsoft.com/office/word/2010/wordprocessingCanvas" xmlns:cx="http://schemas.microsoft.com/office/drawing/2014/chartex" xmlns:cx1="http://schemas.microsoft.com/office/drawing/2015/9/8/chartex" xmlns:cx2="http://schemas.microsoft.com/office/drawing/2015/10/21/chartex" xmlns:cx3="http://schemas.microsoft.com/office/drawing/2016/5/9/chartex" xmlns:cx4="http://schemas.microsoft.com/office/drawing/2016/5/10/chartex" xmlns:cx5="http://schemas.microsoft.com/office/drawing/2016/5/11/chartex" xmlns:cx6="http://schemas.microsoft.com/office/drawing/2016/5/12/chartex" xmlns:cx7="http://schemas.microsoft.com/office/drawing/2016/5/13/chartex" xmlns:cx8="http://schemas.microsoft.com/office/drawing/2016/5/14/chartex" xmlns:mc="http://schemas.openxmlformats.org/markup-compatibility/2006" xmlns:aink="http://schemas.microsoft.com/office/drawing/2016/ink" xmlns:am3d="http://schemas.microsoft.com/office/drawing/2017/model3d" xmlns:o="urn:schemas-microsoft-com:office:office" xmlns:oel="http://schemas.microsoft.com/office/2019/extlst" xmlns:r="http://schemas.openxmlformats.org/officeDocument/2006/relationships" xmlns:m="http://schemas.openxmlformats.org/officeDocument/2006/math" xmlns:v="urn:schemas-microsoft-com:vml" xmlns:wp14="http://schemas.microsoft.com/office/word/2010/wordprocessingDrawing" xmlns:wp="http://schemas.openxmlformats.org/drawingml/2006/wordprocessingDrawing" xmlns:w10="urn:schemas-microsoft-com:office:word" xmlns:w="http://schemas.openxmlformats.org/wordprocessingml/2006/main" xmlns:w14="http://schemas.microsoft.com/office/word/2010/wordml" xmlns:w15="http://schemas.microsoft.com/office/word/2012/wordml" xmlns:w16cex="http://schemas.microsoft.com/office/word/2018/wordml/cex" xmlns:w16cid="http://schemas.microsoft.com/office/word/2016/wordml/cid" xmlns:w16="http://schemas.microsoft.com/office/word/2018/wordml" xmlns:w16sdtdh="http://schemas.microsoft.com/office/word/2020/wordml/sdtdatahash" xmlns:w16se="http://schemas.microsoft.com/office/word/2015/wordml/symex" xmlns:wpg="http://schemas.microsoft.com/office/word/2010/wordprocessingGroup" xmlns:wpi="http://schemas.microsoft.com/office/word/2010/wordprocessingInk" xmlns:wne="http://schemas.microsoft.com/office/word/2006/wordml" xmlns:wps="http://schemas.microsoft.com/office/word/2010/wordprocessingShape" mc:Ignorable="w14 w15 w16se w16cid w16 w16cex w16sdtdh wp14">
   <w:sdt>
     <w:sdtPr>
       <w:id w:val="-1318191135"/>
@@ -1414,7 +1821,7 @@
 </file>
 
 <file path=word/footnotes.xml><?xml version="1.0" encoding="utf-8"?>
-<w:footnotes xmlns:wpc="http://schemas.microsoft.com/office/word/2010/wordprocessingCanvas" xmlns:cx="http://schemas.microsoft.com/office/drawing/2014/chartex" xmlns:mc="http://schemas.openxmlformats.org/markup-compatibility/2006" xmlns:o="urn:schemas-microsoft-com:office:office" xmlns:r="http://schemas.openxmlformats.org/officeDocument/2006/relationships" xmlns:m="http://schemas.openxmlformats.org/officeDocument/2006/math" xmlns:v="urn:schemas-microsoft-com:vml" xmlns:wp14="http://schemas.microsoft.com/office/word/2010/wordprocessingDrawing" xmlns:wp="http://schemas.openxmlformats.org/drawingml/2006/wordprocessingDrawing" xmlns:w10="urn:schemas-microsoft-com:office:word" xmlns:w="http://schemas.openxmlformats.org/wordprocessingml/2006/main" xmlns:w14="http://schemas.microsoft.com/office/word/2010/wordml" xmlns:w15="http://schemas.microsoft.com/office/word/2012/wordml" xmlns:w16se="http://schemas.microsoft.com/office/word/2015/wordml/symex" xmlns:wpg="http://schemas.microsoft.com/office/word/2010/wordprocessingGroup" xmlns:wpi="http://schemas.microsoft.com/office/word/2010/wordprocessingInk" xmlns:wne="http://schemas.microsoft.com/office/word/2006/wordml" xmlns:wps="http://schemas.microsoft.com/office/word/2010/wordprocessingShape" mc:Ignorable="w14 w15 w16se wp14">
+<w:footnotes xmlns:wpc="http://schemas.microsoft.com/office/word/2010/wordprocessingCanvas" xmlns:cx="http://schemas.microsoft.com/office/drawing/2014/chartex" xmlns:cx1="http://schemas.microsoft.com/office/drawing/2015/9/8/chartex" xmlns:cx2="http://schemas.microsoft.com/office/drawing/2015/10/21/chartex" xmlns:cx3="http://schemas.microsoft.com/office/drawing/2016/5/9/chartex" xmlns:cx4="http://schemas.microsoft.com/office/drawing/2016/5/10/chartex" xmlns:cx5="http://schemas.microsoft.com/office/drawing/2016/5/11/chartex" xmlns:cx6="http://schemas.microsoft.com/office/drawing/2016/5/12/chartex" xmlns:cx7="http://schemas.microsoft.com/office/drawing/2016/5/13/chartex" xmlns:cx8="http://schemas.microsoft.com/office/drawing/2016/5/14/chartex" xmlns:mc="http://schemas.openxmlformats.org/markup-compatibility/2006" xmlns:aink="http://schemas.microsoft.com/office/drawing/2016/ink" xmlns:am3d="http://schemas.microsoft.com/office/drawing/2017/model3d" xmlns:o="urn:schemas-microsoft-com:office:office" xmlns:oel="http://schemas.microsoft.com/office/2019/extlst" xmlns:r="http://schemas.openxmlformats.org/officeDocument/2006/relationships" xmlns:m="http://schemas.openxmlformats.org/officeDocument/2006/math" xmlns:v="urn:schemas-microsoft-com:vml" xmlns:wp14="http://schemas.microsoft.com/office/word/2010/wordprocessingDrawing" xmlns:wp="http://schemas.openxmlformats.org/drawingml/2006/wordprocessingDrawing" xmlns:w10="urn:schemas-microsoft-com:office:word" xmlns:w="http://schemas.openxmlformats.org/wordprocessingml/2006/main" xmlns:w14="http://schemas.microsoft.com/office/word/2010/wordml" xmlns:w15="http://schemas.microsoft.com/office/word/2012/wordml" xmlns:w16cex="http://schemas.microsoft.com/office/word/2018/wordml/cex" xmlns:w16cid="http://schemas.microsoft.com/office/word/2016/wordml/cid" xmlns:w16="http://schemas.microsoft.com/office/word/2018/wordml" xmlns:w16sdtdh="http://schemas.microsoft.com/office/word/2020/wordml/sdtdatahash" xmlns:w16se="http://schemas.microsoft.com/office/word/2015/wordml/symex" xmlns:wpg="http://schemas.microsoft.com/office/word/2010/wordprocessingGroup" xmlns:wpi="http://schemas.microsoft.com/office/word/2010/wordprocessingInk" xmlns:wne="http://schemas.microsoft.com/office/word/2006/wordml" xmlns:wps="http://schemas.microsoft.com/office/word/2010/wordprocessingShape" mc:Ignorable="w14 w15 w16se w16cid w16 w16cex w16sdtdh wp14">
   <w:footnote w:type="separator" w:id="-1">
     <w:p>
       <w:pPr>
@@ -1439,7 +1846,7 @@
 </file>
 
 <file path=word/numbering.xml><?xml version="1.0" encoding="utf-8"?>
-<w:numbering xmlns:wpc="http://schemas.microsoft.com/office/word/2010/wordprocessingCanvas" xmlns:cx="http://schemas.microsoft.com/office/drawing/2014/chartex" xmlns:mc="http://schemas.openxmlformats.org/markup-compatibility/2006" xmlns:o="urn:schemas-microsoft-com:office:office" xmlns:r="http://schemas.openxmlformats.org/officeDocument/2006/relationships" xmlns:m="http://schemas.openxmlformats.org/officeDocument/2006/math" xmlns:v="urn:schemas-microsoft-com:vml" xmlns:wp14="http://schemas.microsoft.com/office/word/2010/wordprocessingDrawing" xmlns:wp="http://schemas.openxmlformats.org/drawingml/2006/wordprocessingDrawing" xmlns:w10="urn:schemas-microsoft-com:office:word" xmlns:w="http://schemas.openxmlformats.org/wordprocessingml/2006/main" xmlns:w14="http://schemas.microsoft.com/office/word/2010/wordml" xmlns:w15="http://schemas.microsoft.com/office/word/2012/wordml" xmlns:w16se="http://schemas.microsoft.com/office/word/2015/wordml/symex" xmlns:wpg="http://schemas.microsoft.com/office/word/2010/wordprocessingGroup" xmlns:wpi="http://schemas.microsoft.com/office/word/2010/wordprocessingInk" xmlns:wne="http://schemas.microsoft.com/office/word/2006/wordml" xmlns:wps="http://schemas.microsoft.com/office/word/2010/wordprocessingShape" mc:Ignorable="w14 w15 w16se wp14">
+<w:numbering xmlns:wpc="http://schemas.microsoft.com/office/word/2010/wordprocessingCanvas" xmlns:cx="http://schemas.microsoft.com/office/drawing/2014/chartex" xmlns:cx1="http://schemas.microsoft.com/office/drawing/2015/9/8/chartex" xmlns:cx2="http://schemas.microsoft.com/office/drawing/2015/10/21/chartex" xmlns:cx3="http://schemas.microsoft.com/office/drawing/2016/5/9/chartex" xmlns:cx4="http://schemas.microsoft.com/office/drawing/2016/5/10/chartex" xmlns:cx5="http://schemas.microsoft.com/office/drawing/2016/5/11/chartex" xmlns:cx6="http://schemas.microsoft.com/office/drawing/2016/5/12/chartex" xmlns:cx7="http://schemas.microsoft.com/office/drawing/2016/5/13/chartex" xmlns:cx8="http://schemas.microsoft.com/office/drawing/2016/5/14/chartex" xmlns:mc="http://schemas.openxmlformats.org/markup-compatibility/2006" xmlns:aink="http://schemas.microsoft.com/office/drawing/2016/ink" xmlns:am3d="http://schemas.microsoft.com/office/drawing/2017/model3d" xmlns:o="urn:schemas-microsoft-com:office:office" xmlns:oel="http://schemas.microsoft.com/office/2019/extlst" xmlns:r="http://schemas.openxmlformats.org/officeDocument/2006/relationships" xmlns:m="http://schemas.openxmlformats.org/officeDocument/2006/math" xmlns:v="urn:schemas-microsoft-com:vml" xmlns:wp14="http://schemas.microsoft.com/office/word/2010/wordprocessingDrawing" xmlns:wp="http://schemas.openxmlformats.org/drawingml/2006/wordprocessingDrawing" xmlns:w10="urn:schemas-microsoft-com:office:word" xmlns:w="http://schemas.openxmlformats.org/wordprocessingml/2006/main" xmlns:w14="http://schemas.microsoft.com/office/word/2010/wordml" xmlns:w15="http://schemas.microsoft.com/office/word/2012/wordml" xmlns:w16cex="http://schemas.microsoft.com/office/word/2018/wordml/cex" xmlns:w16cid="http://schemas.microsoft.com/office/word/2016/wordml/cid" xmlns:w16="http://schemas.microsoft.com/office/word/2018/wordml" xmlns:w16sdtdh="http://schemas.microsoft.com/office/word/2020/wordml/sdtdatahash" xmlns:w16se="http://schemas.microsoft.com/office/word/2015/wordml/symex" xmlns:wpg="http://schemas.microsoft.com/office/word/2010/wordprocessingGroup" xmlns:wpi="http://schemas.microsoft.com/office/word/2010/wordprocessingInk" xmlns:wne="http://schemas.microsoft.com/office/word/2006/wordml" xmlns:wps="http://schemas.microsoft.com/office/word/2010/wordprocessingShape" mc:Ignorable="w14 w15 w16se w16cid w16 w16cex w16sdtdh wp14">
   <w:abstractNum w:abstractNumId="0" w15:restartNumberingAfterBreak="0">
     <w:nsid w:val="0D942459"/>
     <w:multiLevelType w:val="hybridMultilevel"/>
@@ -5543,122 +5950,122 @@
       </w:rPr>
     </w:lvl>
   </w:abstractNum>
-  <w:num w:numId="1">
+  <w:num w:numId="1" w16cid:durableId="51199459">
     <w:abstractNumId w:val="3"/>
   </w:num>
-  <w:num w:numId="2">
+  <w:num w:numId="2" w16cid:durableId="751633138">
     <w:abstractNumId w:val="28"/>
   </w:num>
-  <w:num w:numId="3">
+  <w:num w:numId="3" w16cid:durableId="916746022">
     <w:abstractNumId w:val="7"/>
   </w:num>
-  <w:num w:numId="4">
+  <w:num w:numId="4" w16cid:durableId="1869415279">
     <w:abstractNumId w:val="16"/>
   </w:num>
-  <w:num w:numId="5">
+  <w:num w:numId="5" w16cid:durableId="1228419009">
     <w:abstractNumId w:val="25"/>
   </w:num>
-  <w:num w:numId="6">
+  <w:num w:numId="6" w16cid:durableId="1988388341">
     <w:abstractNumId w:val="14"/>
   </w:num>
-  <w:num w:numId="7">
+  <w:num w:numId="7" w16cid:durableId="1744833322">
     <w:abstractNumId w:val="17"/>
   </w:num>
-  <w:num w:numId="8">
+  <w:num w:numId="8" w16cid:durableId="1927416554">
     <w:abstractNumId w:val="30"/>
   </w:num>
-  <w:num w:numId="9">
+  <w:num w:numId="9" w16cid:durableId="1652173007">
     <w:abstractNumId w:val="18"/>
   </w:num>
-  <w:num w:numId="10">
+  <w:num w:numId="10" w16cid:durableId="653026480">
     <w:abstractNumId w:val="24"/>
   </w:num>
-  <w:num w:numId="11">
+  <w:num w:numId="11" w16cid:durableId="2025015323">
     <w:abstractNumId w:val="2"/>
   </w:num>
-  <w:num w:numId="12">
+  <w:num w:numId="12" w16cid:durableId="2044134752">
     <w:abstractNumId w:val="26"/>
   </w:num>
-  <w:num w:numId="13">
+  <w:num w:numId="13" w16cid:durableId="608975397">
     <w:abstractNumId w:val="22"/>
   </w:num>
-  <w:num w:numId="14">
+  <w:num w:numId="14" w16cid:durableId="1570068446">
     <w:abstractNumId w:val="23"/>
   </w:num>
-  <w:num w:numId="15">
+  <w:num w:numId="15" w16cid:durableId="1113288224">
     <w:abstractNumId w:val="35"/>
   </w:num>
-  <w:num w:numId="16">
+  <w:num w:numId="16" w16cid:durableId="236862903">
     <w:abstractNumId w:val="36"/>
   </w:num>
-  <w:num w:numId="17">
+  <w:num w:numId="17" w16cid:durableId="507644047">
     <w:abstractNumId w:val="29"/>
   </w:num>
-  <w:num w:numId="18">
+  <w:num w:numId="18" w16cid:durableId="193467429">
     <w:abstractNumId w:val="10"/>
   </w:num>
-  <w:num w:numId="19">
+  <w:num w:numId="19" w16cid:durableId="1954509259">
     <w:abstractNumId w:val="6"/>
   </w:num>
-  <w:num w:numId="20">
+  <w:num w:numId="20" w16cid:durableId="1717121866">
     <w:abstractNumId w:val="34"/>
   </w:num>
-  <w:num w:numId="21">
+  <w:num w:numId="21" w16cid:durableId="85999103">
     <w:abstractNumId w:val="27"/>
   </w:num>
-  <w:num w:numId="22">
+  <w:num w:numId="22" w16cid:durableId="643580942">
     <w:abstractNumId w:val="19"/>
   </w:num>
-  <w:num w:numId="23">
+  <w:num w:numId="23" w16cid:durableId="827988150">
     <w:abstractNumId w:val="0"/>
   </w:num>
-  <w:num w:numId="24">
+  <w:num w:numId="24" w16cid:durableId="418259896">
     <w:abstractNumId w:val="33"/>
   </w:num>
-  <w:num w:numId="25">
+  <w:num w:numId="25" w16cid:durableId="681006796">
     <w:abstractNumId w:val="31"/>
   </w:num>
-  <w:num w:numId="26">
+  <w:num w:numId="26" w16cid:durableId="1417440592">
     <w:abstractNumId w:val="13"/>
   </w:num>
-  <w:num w:numId="27">
+  <w:num w:numId="27" w16cid:durableId="475996236">
     <w:abstractNumId w:val="9"/>
   </w:num>
-  <w:num w:numId="28">
+  <w:num w:numId="28" w16cid:durableId="298148755">
     <w:abstractNumId w:val="12"/>
   </w:num>
-  <w:num w:numId="29">
+  <w:num w:numId="29" w16cid:durableId="271057081">
     <w:abstractNumId w:val="5"/>
   </w:num>
-  <w:num w:numId="30">
+  <w:num w:numId="30" w16cid:durableId="833104774">
     <w:abstractNumId w:val="21"/>
   </w:num>
-  <w:num w:numId="31">
+  <w:num w:numId="31" w16cid:durableId="1840075323">
     <w:abstractNumId w:val="1"/>
   </w:num>
-  <w:num w:numId="32">
+  <w:num w:numId="32" w16cid:durableId="829758905">
     <w:abstractNumId w:val="20"/>
   </w:num>
-  <w:num w:numId="33">
+  <w:num w:numId="33" w16cid:durableId="1820802885">
     <w:abstractNumId w:val="11"/>
   </w:num>
-  <w:num w:numId="34">
+  <w:num w:numId="34" w16cid:durableId="1210646740">
     <w:abstractNumId w:val="15"/>
   </w:num>
-  <w:num w:numId="35">
+  <w:num w:numId="35" w16cid:durableId="1824590243">
     <w:abstractNumId w:val="4"/>
   </w:num>
-  <w:num w:numId="36">
+  <w:num w:numId="36" w16cid:durableId="2081441374">
     <w:abstractNumId w:val="32"/>
   </w:num>
-  <w:num w:numId="37">
+  <w:num w:numId="37" w16cid:durableId="745539593">
     <w:abstractNumId w:val="8"/>
   </w:num>
 </w:numbering>
 </file>
 
 <file path=word/styles.xml><?xml version="1.0" encoding="utf-8"?>
-<w:styles xmlns:mc="http://schemas.openxmlformats.org/markup-compatibility/2006" xmlns:r="http://schemas.openxmlformats.org/officeDocument/2006/relationships" xmlns:w="http://schemas.openxmlformats.org/wordprocessingml/2006/main" xmlns:w14="http://schemas.microsoft.com/office/word/2010/wordml" xmlns:w15="http://schemas.microsoft.com/office/word/2012/wordml" xmlns:w16se="http://schemas.microsoft.com/office/word/2015/wordml/symex" mc:Ignorable="w14 w15 w16se">
+<w:styles xmlns:mc="http://schemas.openxmlformats.org/markup-compatibility/2006" xmlns:r="http://schemas.openxmlformats.org/officeDocument/2006/relationships" xmlns:w="http://schemas.openxmlformats.org/wordprocessingml/2006/main" xmlns:w14="http://schemas.microsoft.com/office/word/2010/wordml" xmlns:w15="http://schemas.microsoft.com/office/word/2012/wordml" xmlns:w16cex="http://schemas.microsoft.com/office/word/2018/wordml/cex" xmlns:w16cid="http://schemas.microsoft.com/office/word/2016/wordml/cid" xmlns:w16="http://schemas.microsoft.com/office/word/2018/wordml" xmlns:w16sdtdh="http://schemas.microsoft.com/office/word/2020/wordml/sdtdatahash" xmlns:w16se="http://schemas.microsoft.com/office/word/2015/wordml/symex" mc:Ignorable="w14 w15 w16se w16cid w16 w16cex w16sdtdh">
   <w:docDefaults>
     <w:rPrDefault>
       <w:rPr>
@@ -5674,7 +6081,7 @@
       </w:pPr>
     </w:pPrDefault>
   </w:docDefaults>
-  <w:latentStyles w:defLockedState="0" w:defUIPriority="99" w:defSemiHidden="0" w:defUnhideWhenUsed="0" w:defQFormat="0" w:count="371">
+  <w:latentStyles w:defLockedState="0" w:defUIPriority="99" w:defSemiHidden="0" w:defUnhideWhenUsed="0" w:defQFormat="0" w:count="376">
     <w:lsdException w:name="Normal" w:uiPriority="0" w:qFormat="1"/>
     <w:lsdException w:name="heading 1" w:uiPriority="9" w:qFormat="1"/>
     <w:lsdException w:name="heading 2" w:semiHidden="1" w:uiPriority="9" w:unhideWhenUsed="1" w:qFormat="1"/>
@@ -6046,6 +6453,11 @@
     <w:lsdException w:name="List Table 5 Dark Accent 6" w:uiPriority="50"/>
     <w:lsdException w:name="List Table 6 Colorful Accent 6" w:uiPriority="51"/>
     <w:lsdException w:name="List Table 7 Colorful Accent 6" w:uiPriority="52"/>
+    <w:lsdException w:name="Mention" w:semiHidden="1" w:unhideWhenUsed="1"/>
+    <w:lsdException w:name="Smart Hyperlink" w:semiHidden="1" w:unhideWhenUsed="1"/>
+    <w:lsdException w:name="Hashtag" w:semiHidden="1" w:unhideWhenUsed="1"/>
+    <w:lsdException w:name="Unresolved Mention" w:semiHidden="1" w:unhideWhenUsed="1"/>
+    <w:lsdException w:name="Smart Link" w:semiHidden="1" w:unhideWhenUsed="1"/>
   </w:latentStyles>
   <w:style w:type="paragraph" w:default="1" w:styleId="Normal">
     <w:name w:val="Normal"/>

</xml_diff>

<commit_message>
Update AI_Project4_SVM_Bahareh Kavousi nejad_99431217.docx
</commit_message>
<xml_diff>
--- a/Projects/4 - SVM/AI_Project4_SVM_Bahareh Kavousi nejad_99431217.docx
+++ b/Projects/4 - SVM/AI_Project4_SVM_Bahareh Kavousi nejad_99431217.docx
@@ -416,12 +416,14 @@
         </w:rPr>
         <w:t xml:space="preserve">از تابع </w:t>
       </w:r>
+      <w:proofErr w:type="spellStart"/>
       <w:r>
         <w:rPr>
           <w:lang w:bidi="fa-IR"/>
         </w:rPr>
         <w:t>makePoints</w:t>
       </w:r>
+      <w:proofErr w:type="spellEnd"/>
       <w:r>
         <w:rPr>
           <w:rFonts w:hint="cs"/>
@@ -444,12 +446,14 @@
         </w:rPr>
         <w:t xml:space="preserve"> توليد شده توسط تابع </w:t>
       </w:r>
+      <w:proofErr w:type="spellStart"/>
       <w:r>
         <w:rPr>
           <w:lang w:bidi="fa-IR"/>
         </w:rPr>
         <w:t>generate_random_dataset</w:t>
       </w:r>
+      <w:proofErr w:type="spellEnd"/>
       <w:r>
         <w:rPr>
           <w:rFonts w:hint="cs"/>
@@ -652,12 +656,14 @@
         </w:rPr>
         <w:t xml:space="preserve">از تابع </w:t>
       </w:r>
+      <w:proofErr w:type="spellStart"/>
       <w:r>
         <w:rPr>
           <w:lang w:bidi="fa-IR"/>
         </w:rPr>
         <w:t>plot_decision_boundry</w:t>
       </w:r>
+      <w:proofErr w:type="spellEnd"/>
       <w:r>
         <w:rPr>
           <w:rFonts w:hint="cs"/>
@@ -771,12 +777,14 @@
         </w:rPr>
         <w:t xml:space="preserve"> به توليد 500 ديتاي تصادفي مي‌پردازيم و پس از تعيين برچسب‌هاي آنها با استفاده از تابع </w:t>
       </w:r>
+      <w:proofErr w:type="spellStart"/>
       <w:r>
         <w:rPr>
           <w:lang w:bidi="fa-IR"/>
         </w:rPr>
         <w:t>makePoints</w:t>
       </w:r>
+      <w:proofErr w:type="spellEnd"/>
       <w:r>
         <w:rPr>
           <w:rFonts w:hint="cs"/>
@@ -799,12 +807,14 @@
         </w:rPr>
         <w:t xml:space="preserve"> و 20 درصد را به عنوان داده تست قرار مي‌دهيم. با استفاده از تابع </w:t>
       </w:r>
+      <w:proofErr w:type="spellStart"/>
       <w:r>
         <w:rPr>
           <w:lang w:bidi="fa-IR"/>
         </w:rPr>
         <w:t>ClassifyedPoints</w:t>
       </w:r>
+      <w:proofErr w:type="spellEnd"/>
       <w:r>
         <w:rPr>
           <w:rFonts w:hint="cs"/>
@@ -988,12 +998,14 @@
         </w:rPr>
         <w:t xml:space="preserve">، </w:t>
       </w:r>
+      <w:proofErr w:type="spellStart"/>
       <w:r>
         <w:rPr>
           <w:lang w:bidi="fa-IR"/>
         </w:rPr>
         <w:t>rbf</w:t>
       </w:r>
+      <w:proofErr w:type="spellEnd"/>
       <w:r>
         <w:rPr>
           <w:rFonts w:hint="cs"/>
@@ -1390,12 +1402,14 @@
         </w:rPr>
         <w:t xml:space="preserve">یک تابع </w:t>
       </w:r>
+      <w:proofErr w:type="spellStart"/>
       <w:r>
         <w:rPr>
           <w:lang w:bidi="fa-IR"/>
         </w:rPr>
         <w:t>makePoints</w:t>
       </w:r>
+      <w:proofErr w:type="spellEnd"/>
       <w:r>
         <w:rPr>
           <w:rFonts w:hint="cs"/>
@@ -1579,7 +1593,6 @@
           <w:color w:val="000000"/>
           <w:sz w:val="21"/>
           <w:szCs w:val="21"/>
-          <w:rtl/>
         </w:rPr>
       </w:pPr>
       <w:r>
@@ -1589,7 +1602,27 @@
           <w:sz w:val="21"/>
           <w:szCs w:val="21"/>
         </w:rPr>
-        <w:t xml:space="preserve">label = turn_points_2Circles(dataset, </w:t>
+        <w:t>label = turn_points_2</w:t>
+      </w:r>
+      <w:proofErr w:type="gramStart"/>
+      <w:r>
+        <w:rPr>
+          <w:rFonts w:ascii="Courier New" w:eastAsia="Times New Roman" w:hAnsi="Courier New" w:cs="Courier New"/>
+          <w:color w:val="000000"/>
+          <w:sz w:val="21"/>
+          <w:szCs w:val="21"/>
+        </w:rPr>
+        <w:t>Circles(</w:t>
+      </w:r>
+      <w:proofErr w:type="gramEnd"/>
+      <w:r>
+        <w:rPr>
+          <w:rFonts w:ascii="Courier New" w:eastAsia="Times New Roman" w:hAnsi="Courier New" w:cs="Courier New"/>
+          <w:color w:val="000000"/>
+          <w:sz w:val="21"/>
+          <w:szCs w:val="21"/>
+        </w:rPr>
+        <w:t xml:space="preserve">dataset, </w:t>
       </w:r>
       <w:r>
         <w:rPr>
@@ -1598,7 +1631,7 @@
           <w:sz w:val="21"/>
           <w:szCs w:val="21"/>
         </w:rPr>
-        <w:t>2.5</w:t>
+        <w:t>5</w:t>
       </w:r>
       <w:r>
         <w:rPr>

</xml_diff>

<commit_message>
Finished SVM - part 1
</commit_message>
<xml_diff>
--- a/Projects/4 - SVM/AI_Project4_SVM_Bahareh Kavousi nejad_99431217.docx
+++ b/Projects/4 - SVM/AI_Project4_SVM_Bahareh Kavousi nejad_99431217.docx
@@ -416,14 +416,12 @@
         </w:rPr>
         <w:t xml:space="preserve">از تابع </w:t>
       </w:r>
-      <w:proofErr w:type="spellStart"/>
       <w:r>
         <w:rPr>
           <w:lang w:bidi="fa-IR"/>
         </w:rPr>
         <w:t>makePoints</w:t>
       </w:r>
-      <w:proofErr w:type="spellEnd"/>
       <w:r>
         <w:rPr>
           <w:rFonts w:hint="cs"/>
@@ -446,14 +444,12 @@
         </w:rPr>
         <w:t xml:space="preserve"> توليد شده توسط تابع </w:t>
       </w:r>
-      <w:proofErr w:type="spellStart"/>
       <w:r>
         <w:rPr>
           <w:lang w:bidi="fa-IR"/>
         </w:rPr>
         <w:t>generate_random_dataset</w:t>
       </w:r>
-      <w:proofErr w:type="spellEnd"/>
       <w:r>
         <w:rPr>
           <w:rFonts w:hint="cs"/>
@@ -656,14 +652,12 @@
         </w:rPr>
         <w:t xml:space="preserve">از تابع </w:t>
       </w:r>
-      <w:proofErr w:type="spellStart"/>
       <w:r>
         <w:rPr>
           <w:lang w:bidi="fa-IR"/>
         </w:rPr>
         <w:t>plot_decision_boundry</w:t>
       </w:r>
-      <w:proofErr w:type="spellEnd"/>
       <w:r>
         <w:rPr>
           <w:rFonts w:hint="cs"/>
@@ -703,7 +697,7 @@
           <w:rtl/>
         </w:rPr>
         <w:drawing>
-          <wp:inline distT="0" distB="0" distL="0" distR="0" wp14:anchorId="0E9EBE02" wp14:editId="74C45F61">
+          <wp:inline distT="0" distB="0" distL="0" distR="0" wp14:anchorId="0E9EBE02" wp14:editId="7BF33244">
             <wp:extent cx="5503693" cy="4556424"/>
             <wp:effectExtent l="0" t="0" r="1905" b="0"/>
             <wp:docPr id="22" name="Picture 22"/>
@@ -777,14 +771,12 @@
         </w:rPr>
         <w:t xml:space="preserve"> به توليد 500 ديتاي تصادفي مي‌پردازيم و پس از تعيين برچسب‌هاي آنها با استفاده از تابع </w:t>
       </w:r>
-      <w:proofErr w:type="spellStart"/>
       <w:r>
         <w:rPr>
           <w:lang w:bidi="fa-IR"/>
         </w:rPr>
         <w:t>makePoints</w:t>
       </w:r>
-      <w:proofErr w:type="spellEnd"/>
       <w:r>
         <w:rPr>
           <w:rFonts w:hint="cs"/>
@@ -807,14 +799,12 @@
         </w:rPr>
         <w:t xml:space="preserve"> و 20 درصد را به عنوان داده تست قرار مي‌دهيم. با استفاده از تابع </w:t>
       </w:r>
-      <w:proofErr w:type="spellStart"/>
       <w:r>
         <w:rPr>
           <w:lang w:bidi="fa-IR"/>
         </w:rPr>
         <w:t>ClassifyedPoints</w:t>
       </w:r>
-      <w:proofErr w:type="spellEnd"/>
       <w:r>
         <w:rPr>
           <w:rFonts w:hint="cs"/>
@@ -998,14 +988,12 @@
         </w:rPr>
         <w:t xml:space="preserve">، </w:t>
       </w:r>
-      <w:proofErr w:type="spellStart"/>
       <w:r>
         <w:rPr>
           <w:lang w:bidi="fa-IR"/>
         </w:rPr>
         <w:t>rbf</w:t>
       </w:r>
-      <w:proofErr w:type="spellEnd"/>
       <w:r>
         <w:rPr>
           <w:rFonts w:hint="cs"/>
@@ -1402,14 +1390,12 @@
         </w:rPr>
         <w:t xml:space="preserve">یک تابع </w:t>
       </w:r>
-      <w:proofErr w:type="spellStart"/>
       <w:r>
         <w:rPr>
           <w:lang w:bidi="fa-IR"/>
         </w:rPr>
         <w:t>makePoints</w:t>
       </w:r>
-      <w:proofErr w:type="spellEnd"/>
       <w:r>
         <w:rPr>
           <w:rFonts w:hint="cs"/>
@@ -1444,6 +1430,7 @@
       </w:pPr>
       <w:r>
         <w:rPr>
+          <w:noProof/>
           <w:rtl/>
           <w:lang w:bidi="fa-IR"/>
         </w:rPr>
@@ -1573,15 +1560,7 @@
           <w:rtl/>
           <w:lang w:bidi="fa-IR"/>
         </w:rPr>
-        <w:t>این بار تابع تولید نقاط را به صورت دایره ای در نظر می گیریم</w:t>
-      </w:r>
-      <w:r>
-        <w:rPr>
-          <w:rFonts w:hint="cs"/>
-          <w:rtl/>
-          <w:lang w:bidi="fa-IR"/>
-        </w:rPr>
-        <w:t>؛ صدا کردن تابع به صورت زیر تغییر می کند:</w:t>
+        <w:t>این بار تابع تولید نقاط را به صورت دایره ای در نظر می گیریم؛ صدا کردن تابع به صورت زیر تغییر می کند:</w:t>
       </w:r>
     </w:p>
     <w:p>
@@ -1602,9 +1581,17 @@
           <w:sz w:val="21"/>
           <w:szCs w:val="21"/>
         </w:rPr>
-        <w:t>label = turn_points_2</w:t>
-      </w:r>
-      <w:proofErr w:type="gramStart"/>
+        <w:t xml:space="preserve">label = turn_points_2Circles(dataset, </w:t>
+      </w:r>
+      <w:r>
+        <w:rPr>
+          <w:rFonts w:ascii="Courier New" w:eastAsia="Times New Roman" w:hAnsi="Courier New" w:cs="Courier New"/>
+          <w:color w:val="116644"/>
+          <w:sz w:val="21"/>
+          <w:szCs w:val="21"/>
+        </w:rPr>
+        <w:t>5</w:t>
+      </w:r>
       <w:r>
         <w:rPr>
           <w:rFonts w:ascii="Courier New" w:eastAsia="Times New Roman" w:hAnsi="Courier New" w:cs="Courier New"/>
@@ -1612,9 +1599,17 @@
           <w:sz w:val="21"/>
           <w:szCs w:val="21"/>
         </w:rPr>
-        <w:t>Circles(</w:t>
-      </w:r>
-      <w:proofErr w:type="gramEnd"/>
+        <w:t xml:space="preserve">, </w:t>
+      </w:r>
+      <w:r>
+        <w:rPr>
+          <w:rFonts w:ascii="Courier New" w:eastAsia="Times New Roman" w:hAnsi="Courier New" w:cs="Courier New"/>
+          <w:color w:val="116644"/>
+          <w:sz w:val="21"/>
+          <w:szCs w:val="21"/>
+        </w:rPr>
+        <w:t>4</w:t>
+      </w:r>
       <w:r>
         <w:rPr>
           <w:rFonts w:ascii="Courier New" w:eastAsia="Times New Roman" w:hAnsi="Courier New" w:cs="Courier New"/>
@@ -1622,7 +1617,7 @@
           <w:sz w:val="21"/>
           <w:szCs w:val="21"/>
         </w:rPr>
-        <w:t xml:space="preserve">dataset, </w:t>
+        <w:t xml:space="preserve">, </w:t>
       </w:r>
       <w:r>
         <w:rPr>
@@ -1631,7 +1626,7 @@
           <w:sz w:val="21"/>
           <w:szCs w:val="21"/>
         </w:rPr>
-        <w:t>5</w:t>
+        <w:t>10</w:t>
       </w:r>
       <w:r>
         <w:rPr>
@@ -1640,42 +1635,6 @@
           <w:sz w:val="21"/>
           <w:szCs w:val="21"/>
         </w:rPr>
-        <w:t xml:space="preserve">, </w:t>
-      </w:r>
-      <w:r>
-        <w:rPr>
-          <w:rFonts w:ascii="Courier New" w:eastAsia="Times New Roman" w:hAnsi="Courier New" w:cs="Courier New"/>
-          <w:color w:val="116644"/>
-          <w:sz w:val="21"/>
-          <w:szCs w:val="21"/>
-        </w:rPr>
-        <w:t>4</w:t>
-      </w:r>
-      <w:r>
-        <w:rPr>
-          <w:rFonts w:ascii="Courier New" w:eastAsia="Times New Roman" w:hAnsi="Courier New" w:cs="Courier New"/>
-          <w:color w:val="000000"/>
-          <w:sz w:val="21"/>
-          <w:szCs w:val="21"/>
-        </w:rPr>
-        <w:t xml:space="preserve">, </w:t>
-      </w:r>
-      <w:r>
-        <w:rPr>
-          <w:rFonts w:ascii="Courier New" w:eastAsia="Times New Roman" w:hAnsi="Courier New" w:cs="Courier New"/>
-          <w:color w:val="116644"/>
-          <w:sz w:val="21"/>
-          <w:szCs w:val="21"/>
-        </w:rPr>
-        <w:t>10</w:t>
-      </w:r>
-      <w:r>
-        <w:rPr>
-          <w:rFonts w:ascii="Courier New" w:eastAsia="Times New Roman" w:hAnsi="Courier New" w:cs="Courier New"/>
-          <w:color w:val="000000"/>
-          <w:sz w:val="21"/>
-          <w:szCs w:val="21"/>
-        </w:rPr>
         <w:t>)</w:t>
       </w:r>
     </w:p>
@@ -1707,6 +1666,7 @@
       </w:pPr>
       <w:r>
         <w:rPr>
+          <w:noProof/>
           <w:rtl/>
           <w:lang w:bidi="fa-IR"/>
         </w:rPr>
@@ -1757,6 +1717,7 @@
       </w:pPr>
       <w:r>
         <w:rPr>
+          <w:noProof/>
           <w:rtl/>
           <w:lang w:bidi="fa-IR"/>
         </w:rPr>
@@ -1802,13 +1763,649 @@
         <w:bidi/>
         <w:jc w:val="both"/>
         <w:rPr>
+          <w:lang w:bidi="fa-IR"/>
+        </w:rPr>
+      </w:pPr>
+      <w:r>
+        <w:rPr>
+          <w:noProof/>
+          <w:rtl/>
+          <w:lang w:val="fa-IR" w:bidi="fa-IR"/>
+        </w:rPr>
+        <w:lastRenderedPageBreak/>
+        <w:drawing>
+          <wp:inline distT="0" distB="0" distL="0" distR="0" wp14:anchorId="1558E2E9" wp14:editId="3027A50A">
+            <wp:extent cx="5943600" cy="6163945"/>
+            <wp:effectExtent l="0" t="0" r="0" b="8255"/>
+            <wp:docPr id="1028061924" name="Picture 1"/>
+            <wp:cNvGraphicFramePr>
+              <a:graphicFrameLocks xmlns:a="http://schemas.openxmlformats.org/drawingml/2006/main" noChangeAspect="1"/>
+            </wp:cNvGraphicFramePr>
+            <a:graphic xmlns:a="http://schemas.openxmlformats.org/drawingml/2006/main">
+              <a:graphicData uri="http://schemas.openxmlformats.org/drawingml/2006/picture">
+                <pic:pic xmlns:pic="http://schemas.openxmlformats.org/drawingml/2006/picture">
+                  <pic:nvPicPr>
+                    <pic:cNvPr id="1028061924" name="Picture 1"/>
+                    <pic:cNvPicPr/>
+                  </pic:nvPicPr>
+                  <pic:blipFill>
+                    <a:blip r:embed="rId22" cstate="print">
+                      <a:extLst>
+                        <a:ext uri="{28A0092B-C50C-407E-A947-70E740481C1C}">
+                          <a14:useLocalDpi xmlns:a14="http://schemas.microsoft.com/office/drawing/2010/main" val="0"/>
+                        </a:ext>
+                      </a:extLst>
+                    </a:blip>
+                    <a:stretch>
+                      <a:fillRect/>
+                    </a:stretch>
+                  </pic:blipFill>
+                  <pic:spPr>
+                    <a:xfrm>
+                      <a:off x="0" y="0"/>
+                      <a:ext cx="5943600" cy="6163945"/>
+                    </a:xfrm>
+                    <a:prstGeom prst="rect">
+                      <a:avLst/>
+                    </a:prstGeom>
+                  </pic:spPr>
+                </pic:pic>
+              </a:graphicData>
+            </a:graphic>
+          </wp:inline>
+        </w:drawing>
+      </w:r>
+    </w:p>
+    <w:p>
+      <w:pPr>
+        <w:bidi/>
+        <w:jc w:val="both"/>
+        <w:rPr>
+          <w:rtl/>
+          <w:lang w:bidi="fa-IR"/>
+        </w:rPr>
+      </w:pPr>
+      <w:r>
+        <w:rPr>
+          <w:rFonts w:hint="cs"/>
+          <w:rtl/>
+          <w:lang w:bidi="fa-IR"/>
+        </w:rPr>
+        <w:t xml:space="preserve">در این قسمت تعدادی تابع جدید تعریف می کنیم تا داده های جدید را تولید، مدل </w:t>
+      </w:r>
+      <w:r>
+        <w:rPr>
+          <w:lang w:bidi="fa-IR"/>
+        </w:rPr>
+        <w:t>svm</w:t>
+      </w:r>
+      <w:r>
+        <w:rPr>
+          <w:rFonts w:hint="cs"/>
+          <w:rtl/>
+          <w:lang w:bidi="fa-IR"/>
+        </w:rPr>
+        <w:t xml:space="preserve"> را </w:t>
+      </w:r>
+      <w:r>
+        <w:rPr>
+          <w:lang w:bidi="fa-IR"/>
+        </w:rPr>
+        <w:t>train</w:t>
+      </w:r>
+      <w:r>
+        <w:rPr>
+          <w:rFonts w:hint="cs"/>
+          <w:rtl/>
+          <w:lang w:bidi="fa-IR"/>
+        </w:rPr>
+        <w:t xml:space="preserve"> و نتایج را رسم کنیم. در این قسمت </w:t>
+      </w:r>
+      <w:r>
+        <w:rPr>
+          <w:lang w:bidi="fa-IR"/>
+        </w:rPr>
+        <w:t>support vector</w:t>
+      </w:r>
+      <w:r>
+        <w:rPr>
+          <w:rFonts w:hint="cs"/>
+          <w:rtl/>
+          <w:lang w:bidi="fa-IR"/>
+        </w:rPr>
+        <w:t xml:space="preserve"> ها نیز رسم می شوند. </w:t>
+      </w:r>
+      <w:r>
+        <w:rPr>
+          <w:lang w:bidi="fa-IR"/>
+        </w:rPr>
+        <w:t>Train</w:t>
+      </w:r>
+      <w:r>
+        <w:rPr>
+          <w:rFonts w:hint="cs"/>
+          <w:rtl/>
+          <w:lang w:bidi="fa-IR"/>
+        </w:rPr>
+        <w:t xml:space="preserve"> کردن مدل </w:t>
+      </w:r>
+      <w:r>
+        <w:rPr>
+          <w:lang w:bidi="fa-IR"/>
+        </w:rPr>
+        <w:t>svm</w:t>
+      </w:r>
+      <w:r>
+        <w:rPr>
+          <w:rFonts w:hint="cs"/>
+          <w:rtl/>
+          <w:lang w:bidi="fa-IR"/>
+        </w:rPr>
+        <w:t xml:space="preserve"> با استفاده از یک </w:t>
+      </w:r>
+      <w:r>
+        <w:rPr>
+          <w:lang w:bidi="fa-IR"/>
+        </w:rPr>
+        <w:t>linear kernel</w:t>
+      </w:r>
+      <w:r>
+        <w:rPr>
+          <w:rFonts w:hint="cs"/>
+          <w:rtl/>
+          <w:lang w:bidi="fa-IR"/>
+        </w:rPr>
+        <w:t xml:space="preserve">، پارامتر </w:t>
+      </w:r>
+      <w:r>
+        <w:rPr>
+          <w:lang w:bidi="fa-IR"/>
+        </w:rPr>
+        <w:t>regularization</w:t>
+      </w:r>
+      <w:r>
+        <w:rPr>
+          <w:rFonts w:hint="cs"/>
+          <w:rtl/>
+          <w:lang w:bidi="fa-IR"/>
+        </w:rPr>
+        <w:t xml:space="preserve"> تحت عنوان </w:t>
+      </w:r>
+      <w:r>
+        <w:rPr>
+          <w:lang w:bidi="fa-IR"/>
+        </w:rPr>
+        <w:t>c</w:t>
+      </w:r>
+      <w:r>
+        <w:rPr>
+          <w:rFonts w:hint="cs"/>
+          <w:rtl/>
+          <w:lang w:bidi="fa-IR"/>
+        </w:rPr>
+        <w:t xml:space="preserve">، داده ورودی </w:t>
+      </w:r>
+      <w:r>
+        <w:rPr>
+          <w:lang w:bidi="fa-IR"/>
+        </w:rPr>
+        <w:t>x</w:t>
+      </w:r>
+      <w:r>
+        <w:rPr>
+          <w:rFonts w:hint="cs"/>
+          <w:rtl/>
+          <w:lang w:bidi="fa-IR"/>
+        </w:rPr>
+        <w:t xml:space="preserve"> و برچسب های </w:t>
+      </w:r>
+      <w:r>
+        <w:rPr>
+          <w:lang w:bidi="fa-IR"/>
+        </w:rPr>
+        <w:t>y</w:t>
+      </w:r>
+      <w:r>
+        <w:rPr>
+          <w:rFonts w:hint="cs"/>
+          <w:rtl/>
+          <w:lang w:bidi="fa-IR"/>
+        </w:rPr>
+        <w:t xml:space="preserve"> انجام می شود.</w:t>
+      </w:r>
+    </w:p>
+    <w:p>
+      <w:pPr>
+        <w:bidi/>
+        <w:jc w:val="both"/>
+        <w:rPr>
+          <w:rtl/>
+          <w:lang w:bidi="fa-IR"/>
+        </w:rPr>
+      </w:pPr>
+      <w:r>
+        <w:rPr>
+          <w:rFonts w:hint="cs"/>
+          <w:rtl/>
+          <w:lang w:bidi="fa-IR"/>
+        </w:rPr>
+        <w:t xml:space="preserve">همچنین در این قسمت یک </w:t>
+      </w:r>
+      <w:r>
+        <w:rPr>
+          <w:lang w:bidi="fa-IR"/>
+        </w:rPr>
+        <w:t>boundary</w:t>
+      </w:r>
+      <w:r>
+        <w:rPr>
+          <w:rFonts w:hint="cs"/>
+          <w:rtl/>
+          <w:lang w:bidi="fa-IR"/>
+        </w:rPr>
+        <w:t xml:space="preserve"> نیز داریم که توسط تابع </w:t>
+      </w:r>
+      <w:r>
+        <w:rPr>
+          <w:lang w:bidi="fa-IR"/>
+        </w:rPr>
+        <w:t>plot_decision_boundary</w:t>
+      </w:r>
+      <w:r>
+        <w:rPr>
+          <w:rFonts w:hint="cs"/>
+          <w:rtl/>
+          <w:lang w:bidi="fa-IR"/>
+        </w:rPr>
+        <w:t xml:space="preserve"> ترسیم می شود.</w:t>
+      </w:r>
+    </w:p>
+    <w:p>
+      <w:pPr>
+        <w:bidi/>
+        <w:jc w:val="both"/>
+        <w:rPr>
+          <w:lang w:bidi="fa-IR"/>
+        </w:rPr>
+      </w:pPr>
+      <w:r>
+        <w:rPr>
+          <w:noProof/>
+        </w:rPr>
+        <w:lastRenderedPageBreak/>
+        <w:drawing>
+          <wp:inline distT="0" distB="0" distL="0" distR="0" wp14:anchorId="7E21F23D" wp14:editId="652CDE99">
+            <wp:extent cx="5943600" cy="3545205"/>
+            <wp:effectExtent l="0" t="0" r="0" b="0"/>
+            <wp:docPr id="1698167129" name="Picture 2"/>
+            <wp:cNvGraphicFramePr>
+              <a:graphicFrameLocks xmlns:a="http://schemas.openxmlformats.org/drawingml/2006/main" noChangeAspect="1"/>
+            </wp:cNvGraphicFramePr>
+            <a:graphic xmlns:a="http://schemas.openxmlformats.org/drawingml/2006/main">
+              <a:graphicData uri="http://schemas.openxmlformats.org/drawingml/2006/picture">
+                <pic:pic xmlns:pic="http://schemas.openxmlformats.org/drawingml/2006/picture">
+                  <pic:nvPicPr>
+                    <pic:cNvPr id="0" name="Picture 1"/>
+                    <pic:cNvPicPr>
+                      <a:picLocks noChangeAspect="1" noChangeArrowheads="1"/>
+                    </pic:cNvPicPr>
+                  </pic:nvPicPr>
+                  <pic:blipFill>
+                    <a:blip r:embed="rId23">
+                      <a:extLst>
+                        <a:ext uri="{28A0092B-C50C-407E-A947-70E740481C1C}">
+                          <a14:useLocalDpi xmlns:a14="http://schemas.microsoft.com/office/drawing/2010/main" val="0"/>
+                        </a:ext>
+                      </a:extLst>
+                    </a:blip>
+                    <a:srcRect/>
+                    <a:stretch>
+                      <a:fillRect/>
+                    </a:stretch>
+                  </pic:blipFill>
+                  <pic:spPr bwMode="auto">
+                    <a:xfrm>
+                      <a:off x="0" y="0"/>
+                      <a:ext cx="5943600" cy="3545205"/>
+                    </a:xfrm>
+                    <a:prstGeom prst="rect">
+                      <a:avLst/>
+                    </a:prstGeom>
+                    <a:noFill/>
+                    <a:ln>
+                      <a:noFill/>
+                    </a:ln>
+                  </pic:spPr>
+                </pic:pic>
+              </a:graphicData>
+            </a:graphic>
+          </wp:inline>
+        </w:drawing>
+      </w:r>
+    </w:p>
+    <w:p>
+      <w:pPr>
+        <w:bidi/>
+        <w:jc w:val="both"/>
+        <w:rPr>
+          <w:rtl/>
+          <w:lang w:bidi="fa-IR"/>
+        </w:rPr>
+      </w:pPr>
+      <w:r>
+        <w:rPr>
+          <w:rFonts w:hint="cs"/>
+          <w:rtl/>
+          <w:lang w:bidi="fa-IR"/>
+        </w:rPr>
+        <w:t xml:space="preserve">در قسمت بعد با استفاده از </w:t>
+      </w:r>
+      <w:r>
+        <w:rPr>
+          <w:lang w:bidi="fa-IR"/>
+        </w:rPr>
+        <w:t>GridSearchCV</w:t>
+      </w:r>
+      <w:r>
+        <w:rPr>
+          <w:rFonts w:hint="cs"/>
+          <w:rtl/>
+          <w:lang w:bidi="fa-IR"/>
+        </w:rPr>
+        <w:t xml:space="preserve"> بهترین پارامتر برای </w:t>
+      </w:r>
+      <w:r>
+        <w:rPr>
+          <w:lang w:bidi="fa-IR"/>
+        </w:rPr>
+        <w:t>SVM model</w:t>
+      </w:r>
+      <w:r>
+        <w:rPr>
+          <w:rFonts w:hint="cs"/>
+          <w:rtl/>
+          <w:lang w:bidi="fa-IR"/>
+        </w:rPr>
+        <w:t xml:space="preserve"> را پیدا می کنیم:</w:t>
+      </w:r>
+    </w:p>
+    <w:p>
+      <w:pPr>
+        <w:pStyle w:val="ListParagraph"/>
+        <w:numPr>
+          <w:ilvl w:val="0"/>
+          <w:numId w:val="39"/>
+        </w:numPr>
+        <w:bidi/>
+        <w:jc w:val="both"/>
+        <w:rPr>
+          <w:lang w:bidi="fa-IR"/>
+        </w:rPr>
+      </w:pPr>
+      <w:r>
+        <w:rPr>
+          <w:rFonts w:hint="cs"/>
+          <w:rtl/>
+          <w:lang w:bidi="fa-IR"/>
+        </w:rPr>
+        <w:t xml:space="preserve">ابتدا با استفاده از تابع </w:t>
+      </w:r>
+      <w:r>
+        <w:rPr>
+          <w:lang w:bidi="fa-IR"/>
+        </w:rPr>
+        <w:t>generate_linearly_separable_data</w:t>
+      </w:r>
+      <w:r>
+        <w:rPr>
+          <w:rFonts w:hint="cs"/>
+          <w:rtl/>
+          <w:lang w:bidi="fa-IR"/>
+        </w:rPr>
+        <w:t xml:space="preserve"> با دو کلاس 0 و 1 تعدادی داده تولید می کنیم.</w:t>
+      </w:r>
+    </w:p>
+    <w:p>
+      <w:pPr>
+        <w:pStyle w:val="ListParagraph"/>
+        <w:numPr>
+          <w:ilvl w:val="0"/>
+          <w:numId w:val="39"/>
+        </w:numPr>
+        <w:bidi/>
+        <w:jc w:val="both"/>
+        <w:rPr>
+          <w:lang w:bidi="fa-IR"/>
+        </w:rPr>
+      </w:pPr>
+      <w:r>
+        <w:rPr>
+          <w:rFonts w:hint="cs"/>
+          <w:rtl/>
+          <w:lang w:bidi="fa-IR"/>
+        </w:rPr>
+        <w:t xml:space="preserve">داده های تولید شده را </w:t>
+      </w:r>
+      <w:r>
+        <w:rPr>
+          <w:lang w:bidi="fa-IR"/>
+        </w:rPr>
+        <w:t>train</w:t>
+      </w:r>
+      <w:r>
+        <w:rPr>
+          <w:rFonts w:hint="cs"/>
+          <w:rtl/>
+          <w:lang w:bidi="fa-IR"/>
+        </w:rPr>
+        <w:t xml:space="preserve"> می کنیم.</w:t>
+      </w:r>
+    </w:p>
+    <w:p>
+      <w:pPr>
+        <w:pStyle w:val="ListParagraph"/>
+        <w:numPr>
+          <w:ilvl w:val="0"/>
+          <w:numId w:val="39"/>
+        </w:numPr>
+        <w:bidi/>
+        <w:jc w:val="both"/>
+        <w:rPr>
+          <w:rFonts w:hint="cs"/>
+          <w:rtl/>
+          <w:lang w:bidi="fa-IR"/>
+        </w:rPr>
+      </w:pPr>
+      <w:r>
+        <w:rPr>
+          <w:rFonts w:hint="cs"/>
+          <w:rtl/>
+          <w:lang w:bidi="fa-IR"/>
+        </w:rPr>
+        <w:t xml:space="preserve">در تابع </w:t>
+      </w:r>
+      <w:r>
+        <w:rPr>
+          <w:lang w:bidi="fa-IR"/>
+        </w:rPr>
+        <w:t>calculate_best_params</w:t>
+      </w:r>
+      <w:r>
+        <w:rPr>
+          <w:rFonts w:hint="cs"/>
+          <w:rtl/>
+          <w:lang w:bidi="fa-IR"/>
+        </w:rPr>
+        <w:t xml:space="preserve">، یک </w:t>
+      </w:r>
+      <w:r>
+        <w:rPr>
+          <w:lang w:bidi="fa-IR"/>
+        </w:rPr>
+        <w:t>grid</w:t>
+      </w:r>
+      <w:r>
+        <w:rPr>
+          <w:rFonts w:hint="cs"/>
+          <w:rtl/>
+          <w:lang w:bidi="fa-IR"/>
+        </w:rPr>
+        <w:t xml:space="preserve"> از پارامترها به عنوان ورودی دریافت می شود. ابتدا یک </w:t>
+      </w:r>
+      <w:r>
+        <w:rPr>
+          <w:lang w:bidi="fa-IR"/>
+        </w:rPr>
+        <w:t>SVM classifier</w:t>
+      </w:r>
+      <w:r>
+        <w:rPr>
+          <w:rFonts w:hint="cs"/>
+          <w:rtl/>
+          <w:lang w:bidi="fa-IR"/>
+        </w:rPr>
+        <w:t xml:space="preserve"> یا </w:t>
+      </w:r>
+      <w:r>
+        <w:rPr>
+          <w:lang w:bidi="fa-IR"/>
+        </w:rPr>
+        <w:t>clf</w:t>
+      </w:r>
+      <w:r>
+        <w:rPr>
+          <w:rFonts w:hint="cs"/>
+          <w:rtl/>
+          <w:lang w:bidi="fa-IR"/>
+        </w:rPr>
+        <w:t xml:space="preserve"> بدون پارامتر تولید می شود. سپس یک </w:t>
+      </w:r>
+      <w:r>
+        <w:rPr>
+          <w:lang w:bidi="fa-IR"/>
+        </w:rPr>
+        <w:t>GridSearchCV</w:t>
+      </w:r>
+      <w:r>
+        <w:rPr>
+          <w:rFonts w:hint="cs"/>
+          <w:rtl/>
+          <w:lang w:bidi="fa-IR"/>
+        </w:rPr>
+        <w:t xml:space="preserve"> ساخته می شود که </w:t>
+      </w:r>
+      <w:r>
+        <w:rPr>
+          <w:lang w:bidi="fa-IR"/>
+        </w:rPr>
+        <w:t>clf</w:t>
+      </w:r>
+      <w:r>
+        <w:rPr>
+          <w:rFonts w:hint="cs"/>
+          <w:rtl/>
+          <w:lang w:bidi="fa-IR"/>
+        </w:rPr>
+        <w:t xml:space="preserve"> و </w:t>
+      </w:r>
+      <w:r>
+        <w:rPr>
+          <w:lang w:bidi="fa-IR"/>
+        </w:rPr>
+        <w:t>grid</w:t>
+      </w:r>
+      <w:r>
+        <w:rPr>
+          <w:rFonts w:hint="cs"/>
+          <w:rtl/>
+          <w:lang w:bidi="fa-IR"/>
+        </w:rPr>
+        <w:t xml:space="preserve"> پارامترها را به عنوان ورودی دریافت می کند. پارامتر </w:t>
+      </w:r>
+      <w:r>
+        <w:rPr>
+          <w:lang w:bidi="fa-IR"/>
+        </w:rPr>
+        <w:t>cv</w:t>
+      </w:r>
+      <w:r>
+        <w:rPr>
+          <w:rFonts w:hint="cs"/>
+          <w:rtl/>
+          <w:lang w:bidi="fa-IR"/>
+        </w:rPr>
+        <w:t xml:space="preserve"> تعداد </w:t>
+      </w:r>
+      <w:r>
+        <w:rPr>
+          <w:lang w:bidi="fa-IR"/>
+        </w:rPr>
+        <w:t>fold</w:t>
+      </w:r>
+      <w:r>
+        <w:rPr>
+          <w:rFonts w:hint="cs"/>
+          <w:rtl/>
+          <w:lang w:bidi="fa-IR"/>
+        </w:rPr>
+        <w:t xml:space="preserve">های </w:t>
+      </w:r>
+      <w:r>
+        <w:rPr>
+          <w:lang w:bidi="fa-IR"/>
+        </w:rPr>
+        <w:t>cross-validation</w:t>
+      </w:r>
+      <w:r>
+        <w:rPr>
+          <w:rFonts w:hint="cs"/>
+          <w:rtl/>
+          <w:lang w:bidi="fa-IR"/>
+        </w:rPr>
+        <w:t xml:space="preserve"> را مشخص می کند (در اینجا 3). سپس </w:t>
+      </w:r>
+      <w:r>
+        <w:rPr>
+          <w:lang w:bidi="fa-IR"/>
+        </w:rPr>
+        <w:t>GridSearchCV</w:t>
+      </w:r>
+      <w:r>
+        <w:rPr>
+          <w:rFonts w:hint="cs"/>
+          <w:rtl/>
+          <w:lang w:bidi="fa-IR"/>
+        </w:rPr>
+        <w:t xml:space="preserve">، </w:t>
+      </w:r>
+      <w:r>
+        <w:rPr>
+          <w:lang w:bidi="fa-IR"/>
+        </w:rPr>
+        <w:t>fit</w:t>
+      </w:r>
+      <w:r>
+        <w:rPr>
+          <w:rFonts w:hint="cs"/>
+          <w:rtl/>
+          <w:lang w:bidi="fa-IR"/>
+        </w:rPr>
+        <w:t xml:space="preserve"> می شود.</w:t>
+      </w:r>
+    </w:p>
+    <w:p>
+      <w:pPr>
+        <w:bidi/>
+        <w:jc w:val="both"/>
+        <w:rPr>
+          <w:rFonts w:hint="cs"/>
           <w:rtl/>
           <w:lang w:bidi="fa-IR"/>
         </w:rPr>
       </w:pPr>
     </w:p>
     <w:sectPr>
-      <w:footerReference w:type="default" r:id="rId22"/>
+      <w:footerReference w:type="default" r:id="rId24"/>
       <w:pgSz w:w="12240" w:h="15840"/>
       <w:pgMar w:top="1440" w:right="1440" w:bottom="1440" w:left="1440" w:header="720" w:footer="720" w:gutter="0"/>
       <w:pgBorders w:offsetFrom="page">
@@ -1930,6 +2527,119 @@
 <file path=word/numbering.xml><?xml version="1.0" encoding="utf-8"?>
 <w:numbering xmlns:wpc="http://schemas.microsoft.com/office/word/2010/wordprocessingCanvas" xmlns:cx="http://schemas.microsoft.com/office/drawing/2014/chartex" xmlns:cx1="http://schemas.microsoft.com/office/drawing/2015/9/8/chartex" xmlns:cx2="http://schemas.microsoft.com/office/drawing/2015/10/21/chartex" xmlns:cx3="http://schemas.microsoft.com/office/drawing/2016/5/9/chartex" xmlns:cx4="http://schemas.microsoft.com/office/drawing/2016/5/10/chartex" xmlns:cx5="http://schemas.microsoft.com/office/drawing/2016/5/11/chartex" xmlns:cx6="http://schemas.microsoft.com/office/drawing/2016/5/12/chartex" xmlns:cx7="http://schemas.microsoft.com/office/drawing/2016/5/13/chartex" xmlns:cx8="http://schemas.microsoft.com/office/drawing/2016/5/14/chartex" xmlns:mc="http://schemas.openxmlformats.org/markup-compatibility/2006" xmlns:aink="http://schemas.microsoft.com/office/drawing/2016/ink" xmlns:am3d="http://schemas.microsoft.com/office/drawing/2017/model3d" xmlns:o="urn:schemas-microsoft-com:office:office" xmlns:oel="http://schemas.microsoft.com/office/2019/extlst" xmlns:r="http://schemas.openxmlformats.org/officeDocument/2006/relationships" xmlns:m="http://schemas.openxmlformats.org/officeDocument/2006/math" xmlns:v="urn:schemas-microsoft-com:vml" xmlns:wp14="http://schemas.microsoft.com/office/word/2010/wordprocessingDrawing" xmlns:wp="http://schemas.openxmlformats.org/drawingml/2006/wordprocessingDrawing" xmlns:w10="urn:schemas-microsoft-com:office:word" xmlns:w="http://schemas.openxmlformats.org/wordprocessingml/2006/main" xmlns:w14="http://schemas.microsoft.com/office/word/2010/wordml" xmlns:w15="http://schemas.microsoft.com/office/word/2012/wordml" xmlns:w16cex="http://schemas.microsoft.com/office/word/2018/wordml/cex" xmlns:w16cid="http://schemas.microsoft.com/office/word/2016/wordml/cid" xmlns:w16="http://schemas.microsoft.com/office/word/2018/wordml" xmlns:w16sdtdh="http://schemas.microsoft.com/office/word/2020/wordml/sdtdatahash" xmlns:w16se="http://schemas.microsoft.com/office/word/2015/wordml/symex" xmlns:wpg="http://schemas.microsoft.com/office/word/2010/wordprocessingGroup" xmlns:wpi="http://schemas.microsoft.com/office/word/2010/wordprocessingInk" xmlns:wne="http://schemas.microsoft.com/office/word/2006/wordml" xmlns:wps="http://schemas.microsoft.com/office/word/2010/wordprocessingShape" mc:Ignorable="w14 w15 w16se w16cid w16 w16cex w16sdtdh wp14">
   <w:abstractNum w:abstractNumId="0" w15:restartNumberingAfterBreak="0">
+    <w:nsid w:val="03C6660D"/>
+    <w:multiLevelType w:val="hybridMultilevel"/>
+    <w:tmpl w:val="A642C55C"/>
+    <w:lvl w:ilvl="0" w:tplc="04090001">
+      <w:start w:val="1"/>
+      <w:numFmt w:val="bullet"/>
+      <w:lvlText w:val=""/>
+      <w:lvlJc w:val="left"/>
+      <w:pPr>
+        <w:ind w:left="720" w:hanging="360"/>
+      </w:pPr>
+      <w:rPr>
+        <w:rFonts w:ascii="Symbol" w:hAnsi="Symbol" w:hint="default"/>
+      </w:rPr>
+    </w:lvl>
+    <w:lvl w:ilvl="1" w:tplc="04090003" w:tentative="1">
+      <w:start w:val="1"/>
+      <w:numFmt w:val="bullet"/>
+      <w:lvlText w:val="o"/>
+      <w:lvlJc w:val="left"/>
+      <w:pPr>
+        <w:ind w:left="1440" w:hanging="360"/>
+      </w:pPr>
+      <w:rPr>
+        <w:rFonts w:ascii="Courier New" w:hAnsi="Courier New" w:cs="Courier New" w:hint="default"/>
+      </w:rPr>
+    </w:lvl>
+    <w:lvl w:ilvl="2" w:tplc="04090005" w:tentative="1">
+      <w:start w:val="1"/>
+      <w:numFmt w:val="bullet"/>
+      <w:lvlText w:val=""/>
+      <w:lvlJc w:val="left"/>
+      <w:pPr>
+        <w:ind w:left="2160" w:hanging="360"/>
+      </w:pPr>
+      <w:rPr>
+        <w:rFonts w:ascii="Wingdings" w:hAnsi="Wingdings" w:hint="default"/>
+      </w:rPr>
+    </w:lvl>
+    <w:lvl w:ilvl="3" w:tplc="04090001" w:tentative="1">
+      <w:start w:val="1"/>
+      <w:numFmt w:val="bullet"/>
+      <w:lvlText w:val=""/>
+      <w:lvlJc w:val="left"/>
+      <w:pPr>
+        <w:ind w:left="2880" w:hanging="360"/>
+      </w:pPr>
+      <w:rPr>
+        <w:rFonts w:ascii="Symbol" w:hAnsi="Symbol" w:hint="default"/>
+      </w:rPr>
+    </w:lvl>
+    <w:lvl w:ilvl="4" w:tplc="04090003" w:tentative="1">
+      <w:start w:val="1"/>
+      <w:numFmt w:val="bullet"/>
+      <w:lvlText w:val="o"/>
+      <w:lvlJc w:val="left"/>
+      <w:pPr>
+        <w:ind w:left="3600" w:hanging="360"/>
+      </w:pPr>
+      <w:rPr>
+        <w:rFonts w:ascii="Courier New" w:hAnsi="Courier New" w:cs="Courier New" w:hint="default"/>
+      </w:rPr>
+    </w:lvl>
+    <w:lvl w:ilvl="5" w:tplc="04090005" w:tentative="1">
+      <w:start w:val="1"/>
+      <w:numFmt w:val="bullet"/>
+      <w:lvlText w:val=""/>
+      <w:lvlJc w:val="left"/>
+      <w:pPr>
+        <w:ind w:left="4320" w:hanging="360"/>
+      </w:pPr>
+      <w:rPr>
+        <w:rFonts w:ascii="Wingdings" w:hAnsi="Wingdings" w:hint="default"/>
+      </w:rPr>
+    </w:lvl>
+    <w:lvl w:ilvl="6" w:tplc="04090001" w:tentative="1">
+      <w:start w:val="1"/>
+      <w:numFmt w:val="bullet"/>
+      <w:lvlText w:val=""/>
+      <w:lvlJc w:val="left"/>
+      <w:pPr>
+        <w:ind w:left="5040" w:hanging="360"/>
+      </w:pPr>
+      <w:rPr>
+        <w:rFonts w:ascii="Symbol" w:hAnsi="Symbol" w:hint="default"/>
+      </w:rPr>
+    </w:lvl>
+    <w:lvl w:ilvl="7" w:tplc="04090003" w:tentative="1">
+      <w:start w:val="1"/>
+      <w:numFmt w:val="bullet"/>
+      <w:lvlText w:val="o"/>
+      <w:lvlJc w:val="left"/>
+      <w:pPr>
+        <w:ind w:left="5760" w:hanging="360"/>
+      </w:pPr>
+      <w:rPr>
+        <w:rFonts w:ascii="Courier New" w:hAnsi="Courier New" w:cs="Courier New" w:hint="default"/>
+      </w:rPr>
+    </w:lvl>
+    <w:lvl w:ilvl="8" w:tplc="04090005" w:tentative="1">
+      <w:start w:val="1"/>
+      <w:numFmt w:val="bullet"/>
+      <w:lvlText w:val=""/>
+      <w:lvlJc w:val="left"/>
+      <w:pPr>
+        <w:ind w:left="6480" w:hanging="360"/>
+      </w:pPr>
+      <w:rPr>
+        <w:rFonts w:ascii="Wingdings" w:hAnsi="Wingdings" w:hint="default"/>
+      </w:rPr>
+    </w:lvl>
+  </w:abstractNum>
+  <w:abstractNum w:abstractNumId="1" w15:restartNumberingAfterBreak="0">
     <w:nsid w:val="0D942459"/>
     <w:multiLevelType w:val="hybridMultilevel"/>
     <w:tmpl w:val="4A6A47E4"/>
@@ -2042,7 +2752,7 @@
       </w:rPr>
     </w:lvl>
   </w:abstractNum>
-  <w:abstractNum w:abstractNumId="1" w15:restartNumberingAfterBreak="0">
+  <w:abstractNum w:abstractNumId="2" w15:restartNumberingAfterBreak="0">
     <w:nsid w:val="0EB8517C"/>
     <w:multiLevelType w:val="hybridMultilevel"/>
     <w:tmpl w:val="14CAD624"/>
@@ -2155,7 +2865,7 @@
       </w:rPr>
     </w:lvl>
   </w:abstractNum>
-  <w:abstractNum w:abstractNumId="2" w15:restartNumberingAfterBreak="0">
+  <w:abstractNum w:abstractNumId="3" w15:restartNumberingAfterBreak="0">
     <w:nsid w:val="0F294AE8"/>
     <w:multiLevelType w:val="hybridMultilevel"/>
     <w:tmpl w:val="C7EAF5D0"/>
@@ -2268,7 +2978,7 @@
       </w:rPr>
     </w:lvl>
   </w:abstractNum>
-  <w:abstractNum w:abstractNumId="3" w15:restartNumberingAfterBreak="0">
+  <w:abstractNum w:abstractNumId="4" w15:restartNumberingAfterBreak="0">
     <w:nsid w:val="10890941"/>
     <w:multiLevelType w:val="hybridMultilevel"/>
     <w:tmpl w:val="7E667BD8"/>
@@ -2354,7 +3064,7 @@
       </w:pPr>
     </w:lvl>
   </w:abstractNum>
-  <w:abstractNum w:abstractNumId="4" w15:restartNumberingAfterBreak="0">
+  <w:abstractNum w:abstractNumId="5" w15:restartNumberingAfterBreak="0">
     <w:nsid w:val="108D33B4"/>
     <w:multiLevelType w:val="hybridMultilevel"/>
     <w:tmpl w:val="5DE0F35A"/>
@@ -2467,7 +3177,7 @@
       </w:rPr>
     </w:lvl>
   </w:abstractNum>
-  <w:abstractNum w:abstractNumId="5" w15:restartNumberingAfterBreak="0">
+  <w:abstractNum w:abstractNumId="6" w15:restartNumberingAfterBreak="0">
     <w:nsid w:val="132A533A"/>
     <w:multiLevelType w:val="hybridMultilevel"/>
     <w:tmpl w:val="37D41464"/>
@@ -2580,7 +3290,7 @@
       </w:rPr>
     </w:lvl>
   </w:abstractNum>
-  <w:abstractNum w:abstractNumId="6" w15:restartNumberingAfterBreak="0">
+  <w:abstractNum w:abstractNumId="7" w15:restartNumberingAfterBreak="0">
     <w:nsid w:val="184E2648"/>
     <w:multiLevelType w:val="hybridMultilevel"/>
     <w:tmpl w:val="9F425186"/>
@@ -2693,7 +3403,7 @@
       </w:rPr>
     </w:lvl>
   </w:abstractNum>
-  <w:abstractNum w:abstractNumId="7" w15:restartNumberingAfterBreak="0">
+  <w:abstractNum w:abstractNumId="8" w15:restartNumberingAfterBreak="0">
     <w:nsid w:val="1A527935"/>
     <w:multiLevelType w:val="hybridMultilevel"/>
     <w:tmpl w:val="6E760B4A"/>
@@ -2782,7 +3492,7 @@
       </w:pPr>
     </w:lvl>
   </w:abstractNum>
-  <w:abstractNum w:abstractNumId="8" w15:restartNumberingAfterBreak="0">
+  <w:abstractNum w:abstractNumId="9" w15:restartNumberingAfterBreak="0">
     <w:nsid w:val="1C7E40F5"/>
     <w:multiLevelType w:val="hybridMultilevel"/>
     <w:tmpl w:val="FF668F6A"/>
@@ -2895,7 +3605,7 @@
       </w:rPr>
     </w:lvl>
   </w:abstractNum>
-  <w:abstractNum w:abstractNumId="9" w15:restartNumberingAfterBreak="0">
+  <w:abstractNum w:abstractNumId="10" w15:restartNumberingAfterBreak="0">
     <w:nsid w:val="21950A06"/>
     <w:multiLevelType w:val="hybridMultilevel"/>
     <w:tmpl w:val="6A9C614C"/>
@@ -3008,7 +3718,7 @@
       </w:rPr>
     </w:lvl>
   </w:abstractNum>
-  <w:abstractNum w:abstractNumId="10" w15:restartNumberingAfterBreak="0">
+  <w:abstractNum w:abstractNumId="11" w15:restartNumberingAfterBreak="0">
     <w:nsid w:val="24306F28"/>
     <w:multiLevelType w:val="hybridMultilevel"/>
     <w:tmpl w:val="26388684"/>
@@ -3121,7 +3831,7 @@
       </w:rPr>
     </w:lvl>
   </w:abstractNum>
-  <w:abstractNum w:abstractNumId="11" w15:restartNumberingAfterBreak="0">
+  <w:abstractNum w:abstractNumId="12" w15:restartNumberingAfterBreak="0">
     <w:nsid w:val="28101A17"/>
     <w:multiLevelType w:val="hybridMultilevel"/>
     <w:tmpl w:val="24343254"/>
@@ -3234,7 +3944,7 @@
       </w:rPr>
     </w:lvl>
   </w:abstractNum>
-  <w:abstractNum w:abstractNumId="12" w15:restartNumberingAfterBreak="0">
+  <w:abstractNum w:abstractNumId="13" w15:restartNumberingAfterBreak="0">
     <w:nsid w:val="2A970F08"/>
     <w:multiLevelType w:val="hybridMultilevel"/>
     <w:tmpl w:val="AD6C8AB6"/>
@@ -3347,7 +4057,120 @@
       </w:rPr>
     </w:lvl>
   </w:abstractNum>
-  <w:abstractNum w:abstractNumId="13" w15:restartNumberingAfterBreak="0">
+  <w:abstractNum w:abstractNumId="14" w15:restartNumberingAfterBreak="0">
+    <w:nsid w:val="2B82635D"/>
+    <w:multiLevelType w:val="hybridMultilevel"/>
+    <w:tmpl w:val="73B8E074"/>
+    <w:lvl w:ilvl="0" w:tplc="04090001">
+      <w:start w:val="1"/>
+      <w:numFmt w:val="bullet"/>
+      <w:lvlText w:val=""/>
+      <w:lvlJc w:val="left"/>
+      <w:pPr>
+        <w:ind w:left="720" w:hanging="360"/>
+      </w:pPr>
+      <w:rPr>
+        <w:rFonts w:ascii="Symbol" w:hAnsi="Symbol" w:hint="default"/>
+      </w:rPr>
+    </w:lvl>
+    <w:lvl w:ilvl="1" w:tplc="04090003" w:tentative="1">
+      <w:start w:val="1"/>
+      <w:numFmt w:val="bullet"/>
+      <w:lvlText w:val="o"/>
+      <w:lvlJc w:val="left"/>
+      <w:pPr>
+        <w:ind w:left="1440" w:hanging="360"/>
+      </w:pPr>
+      <w:rPr>
+        <w:rFonts w:ascii="Courier New" w:hAnsi="Courier New" w:cs="Courier New" w:hint="default"/>
+      </w:rPr>
+    </w:lvl>
+    <w:lvl w:ilvl="2" w:tplc="04090005" w:tentative="1">
+      <w:start w:val="1"/>
+      <w:numFmt w:val="bullet"/>
+      <w:lvlText w:val=""/>
+      <w:lvlJc w:val="left"/>
+      <w:pPr>
+        <w:ind w:left="2160" w:hanging="360"/>
+      </w:pPr>
+      <w:rPr>
+        <w:rFonts w:ascii="Wingdings" w:hAnsi="Wingdings" w:hint="default"/>
+      </w:rPr>
+    </w:lvl>
+    <w:lvl w:ilvl="3" w:tplc="04090001" w:tentative="1">
+      <w:start w:val="1"/>
+      <w:numFmt w:val="bullet"/>
+      <w:lvlText w:val=""/>
+      <w:lvlJc w:val="left"/>
+      <w:pPr>
+        <w:ind w:left="2880" w:hanging="360"/>
+      </w:pPr>
+      <w:rPr>
+        <w:rFonts w:ascii="Symbol" w:hAnsi="Symbol" w:hint="default"/>
+      </w:rPr>
+    </w:lvl>
+    <w:lvl w:ilvl="4" w:tplc="04090003" w:tentative="1">
+      <w:start w:val="1"/>
+      <w:numFmt w:val="bullet"/>
+      <w:lvlText w:val="o"/>
+      <w:lvlJc w:val="left"/>
+      <w:pPr>
+        <w:ind w:left="3600" w:hanging="360"/>
+      </w:pPr>
+      <w:rPr>
+        <w:rFonts w:ascii="Courier New" w:hAnsi="Courier New" w:cs="Courier New" w:hint="default"/>
+      </w:rPr>
+    </w:lvl>
+    <w:lvl w:ilvl="5" w:tplc="04090005" w:tentative="1">
+      <w:start w:val="1"/>
+      <w:numFmt w:val="bullet"/>
+      <w:lvlText w:val=""/>
+      <w:lvlJc w:val="left"/>
+      <w:pPr>
+        <w:ind w:left="4320" w:hanging="360"/>
+      </w:pPr>
+      <w:rPr>
+        <w:rFonts w:ascii="Wingdings" w:hAnsi="Wingdings" w:hint="default"/>
+      </w:rPr>
+    </w:lvl>
+    <w:lvl w:ilvl="6" w:tplc="04090001" w:tentative="1">
+      <w:start w:val="1"/>
+      <w:numFmt w:val="bullet"/>
+      <w:lvlText w:val=""/>
+      <w:lvlJc w:val="left"/>
+      <w:pPr>
+        <w:ind w:left="5040" w:hanging="360"/>
+      </w:pPr>
+      <w:rPr>
+        <w:rFonts w:ascii="Symbol" w:hAnsi="Symbol" w:hint="default"/>
+      </w:rPr>
+    </w:lvl>
+    <w:lvl w:ilvl="7" w:tplc="04090003" w:tentative="1">
+      <w:start w:val="1"/>
+      <w:numFmt w:val="bullet"/>
+      <w:lvlText w:val="o"/>
+      <w:lvlJc w:val="left"/>
+      <w:pPr>
+        <w:ind w:left="5760" w:hanging="360"/>
+      </w:pPr>
+      <w:rPr>
+        <w:rFonts w:ascii="Courier New" w:hAnsi="Courier New" w:cs="Courier New" w:hint="default"/>
+      </w:rPr>
+    </w:lvl>
+    <w:lvl w:ilvl="8" w:tplc="04090005" w:tentative="1">
+      <w:start w:val="1"/>
+      <w:numFmt w:val="bullet"/>
+      <w:lvlText w:val=""/>
+      <w:lvlJc w:val="left"/>
+      <w:pPr>
+        <w:ind w:left="6480" w:hanging="360"/>
+      </w:pPr>
+      <w:rPr>
+        <w:rFonts w:ascii="Wingdings" w:hAnsi="Wingdings" w:hint="default"/>
+      </w:rPr>
+    </w:lvl>
+  </w:abstractNum>
+  <w:abstractNum w:abstractNumId="15" w15:restartNumberingAfterBreak="0">
     <w:nsid w:val="2C932CAF"/>
     <w:multiLevelType w:val="hybridMultilevel"/>
     <w:tmpl w:val="E1980FD0"/>
@@ -3460,7 +4283,7 @@
       </w:rPr>
     </w:lvl>
   </w:abstractNum>
-  <w:abstractNum w:abstractNumId="14" w15:restartNumberingAfterBreak="0">
+  <w:abstractNum w:abstractNumId="16" w15:restartNumberingAfterBreak="0">
     <w:nsid w:val="342C3BDD"/>
     <w:multiLevelType w:val="hybridMultilevel"/>
     <w:tmpl w:val="A7226B4C"/>
@@ -3573,7 +4396,7 @@
       </w:rPr>
     </w:lvl>
   </w:abstractNum>
-  <w:abstractNum w:abstractNumId="15" w15:restartNumberingAfterBreak="0">
+  <w:abstractNum w:abstractNumId="17" w15:restartNumberingAfterBreak="0">
     <w:nsid w:val="392627E7"/>
     <w:multiLevelType w:val="hybridMultilevel"/>
     <w:tmpl w:val="14B2656C"/>
@@ -3686,7 +4509,7 @@
       </w:rPr>
     </w:lvl>
   </w:abstractNum>
-  <w:abstractNum w:abstractNumId="16" w15:restartNumberingAfterBreak="0">
+  <w:abstractNum w:abstractNumId="18" w15:restartNumberingAfterBreak="0">
     <w:nsid w:val="3A883146"/>
     <w:multiLevelType w:val="hybridMultilevel"/>
     <w:tmpl w:val="0F161E10"/>
@@ -3799,7 +4622,7 @@
       </w:rPr>
     </w:lvl>
   </w:abstractNum>
-  <w:abstractNum w:abstractNumId="17" w15:restartNumberingAfterBreak="0">
+  <w:abstractNum w:abstractNumId="19" w15:restartNumberingAfterBreak="0">
     <w:nsid w:val="3E5F0A68"/>
     <w:multiLevelType w:val="hybridMultilevel"/>
     <w:tmpl w:val="F0349B38"/>
@@ -3912,7 +4735,7 @@
       </w:rPr>
     </w:lvl>
   </w:abstractNum>
-  <w:abstractNum w:abstractNumId="18" w15:restartNumberingAfterBreak="0">
+  <w:abstractNum w:abstractNumId="20" w15:restartNumberingAfterBreak="0">
     <w:nsid w:val="3E6A2D41"/>
     <w:multiLevelType w:val="hybridMultilevel"/>
     <w:tmpl w:val="938CEE92"/>
@@ -4025,7 +4848,7 @@
       </w:rPr>
     </w:lvl>
   </w:abstractNum>
-  <w:abstractNum w:abstractNumId="19" w15:restartNumberingAfterBreak="0">
+  <w:abstractNum w:abstractNumId="21" w15:restartNumberingAfterBreak="0">
     <w:nsid w:val="410758FF"/>
     <w:multiLevelType w:val="hybridMultilevel"/>
     <w:tmpl w:val="F69A1BAA"/>
@@ -4138,7 +4961,7 @@
       </w:rPr>
     </w:lvl>
   </w:abstractNum>
-  <w:abstractNum w:abstractNumId="20" w15:restartNumberingAfterBreak="0">
+  <w:abstractNum w:abstractNumId="22" w15:restartNumberingAfterBreak="0">
     <w:nsid w:val="485A5D5C"/>
     <w:multiLevelType w:val="hybridMultilevel"/>
     <w:tmpl w:val="B9C8C080"/>
@@ -4251,7 +5074,7 @@
       </w:rPr>
     </w:lvl>
   </w:abstractNum>
-  <w:abstractNum w:abstractNumId="21" w15:restartNumberingAfterBreak="0">
+  <w:abstractNum w:abstractNumId="23" w15:restartNumberingAfterBreak="0">
     <w:nsid w:val="48BD37A2"/>
     <w:multiLevelType w:val="hybridMultilevel"/>
     <w:tmpl w:val="2402A4AA"/>
@@ -4364,7 +5187,7 @@
       </w:rPr>
     </w:lvl>
   </w:abstractNum>
-  <w:abstractNum w:abstractNumId="22" w15:restartNumberingAfterBreak="0">
+  <w:abstractNum w:abstractNumId="24" w15:restartNumberingAfterBreak="0">
     <w:nsid w:val="48E36836"/>
     <w:multiLevelType w:val="hybridMultilevel"/>
     <w:tmpl w:val="3872FB88"/>
@@ -4477,7 +5300,7 @@
       </w:rPr>
     </w:lvl>
   </w:abstractNum>
-  <w:abstractNum w:abstractNumId="23" w15:restartNumberingAfterBreak="0">
+  <w:abstractNum w:abstractNumId="25" w15:restartNumberingAfterBreak="0">
     <w:nsid w:val="50B62789"/>
     <w:multiLevelType w:val="hybridMultilevel"/>
     <w:tmpl w:val="B0CADB06"/>
@@ -4590,7 +5413,7 @@
       </w:rPr>
     </w:lvl>
   </w:abstractNum>
-  <w:abstractNum w:abstractNumId="24" w15:restartNumberingAfterBreak="0">
+  <w:abstractNum w:abstractNumId="26" w15:restartNumberingAfterBreak="0">
     <w:nsid w:val="514C2237"/>
     <w:multiLevelType w:val="hybridMultilevel"/>
     <w:tmpl w:val="99C6EFC6"/>
@@ -4703,7 +5526,7 @@
       </w:rPr>
     </w:lvl>
   </w:abstractNum>
-  <w:abstractNum w:abstractNumId="25" w15:restartNumberingAfterBreak="0">
+  <w:abstractNum w:abstractNumId="27" w15:restartNumberingAfterBreak="0">
     <w:nsid w:val="52AF4EF7"/>
     <w:multiLevelType w:val="hybridMultilevel"/>
     <w:tmpl w:val="590A5A5E"/>
@@ -4816,7 +5639,7 @@
       </w:rPr>
     </w:lvl>
   </w:abstractNum>
-  <w:abstractNum w:abstractNumId="26" w15:restartNumberingAfterBreak="0">
+  <w:abstractNum w:abstractNumId="28" w15:restartNumberingAfterBreak="0">
     <w:nsid w:val="53C31704"/>
     <w:multiLevelType w:val="hybridMultilevel"/>
     <w:tmpl w:val="3B92C3D0"/>
@@ -4929,7 +5752,7 @@
       </w:rPr>
     </w:lvl>
   </w:abstractNum>
-  <w:abstractNum w:abstractNumId="27" w15:restartNumberingAfterBreak="0">
+  <w:abstractNum w:abstractNumId="29" w15:restartNumberingAfterBreak="0">
     <w:nsid w:val="56B65EBB"/>
     <w:multiLevelType w:val="hybridMultilevel"/>
     <w:tmpl w:val="CE4CB45C"/>
@@ -5042,7 +5865,7 @@
       </w:rPr>
     </w:lvl>
   </w:abstractNum>
-  <w:abstractNum w:abstractNumId="28" w15:restartNumberingAfterBreak="0">
+  <w:abstractNum w:abstractNumId="30" w15:restartNumberingAfterBreak="0">
     <w:nsid w:val="58D1095E"/>
     <w:multiLevelType w:val="hybridMultilevel"/>
     <w:tmpl w:val="00561C90"/>
@@ -5128,7 +5951,7 @@
       </w:pPr>
     </w:lvl>
   </w:abstractNum>
-  <w:abstractNum w:abstractNumId="29" w15:restartNumberingAfterBreak="0">
+  <w:abstractNum w:abstractNumId="31" w15:restartNumberingAfterBreak="0">
     <w:nsid w:val="5D52572E"/>
     <w:multiLevelType w:val="hybridMultilevel"/>
     <w:tmpl w:val="7DDAAC48"/>
@@ -5241,7 +6064,7 @@
       </w:rPr>
     </w:lvl>
   </w:abstractNum>
-  <w:abstractNum w:abstractNumId="30" w15:restartNumberingAfterBreak="0">
+  <w:abstractNum w:abstractNumId="32" w15:restartNumberingAfterBreak="0">
     <w:nsid w:val="601F6202"/>
     <w:multiLevelType w:val="hybridMultilevel"/>
     <w:tmpl w:val="4C2CC560"/>
@@ -5354,7 +6177,7 @@
       </w:rPr>
     </w:lvl>
   </w:abstractNum>
-  <w:abstractNum w:abstractNumId="31" w15:restartNumberingAfterBreak="0">
+  <w:abstractNum w:abstractNumId="33" w15:restartNumberingAfterBreak="0">
     <w:nsid w:val="67CA0C4A"/>
     <w:multiLevelType w:val="hybridMultilevel"/>
     <w:tmpl w:val="F18AD5FE"/>
@@ -5467,7 +6290,7 @@
       </w:rPr>
     </w:lvl>
   </w:abstractNum>
-  <w:abstractNum w:abstractNumId="32" w15:restartNumberingAfterBreak="0">
+  <w:abstractNum w:abstractNumId="34" w15:restartNumberingAfterBreak="0">
     <w:nsid w:val="6956468E"/>
     <w:multiLevelType w:val="hybridMultilevel"/>
     <w:tmpl w:val="04848AA6"/>
@@ -5580,7 +6403,7 @@
       </w:rPr>
     </w:lvl>
   </w:abstractNum>
-  <w:abstractNum w:abstractNumId="33" w15:restartNumberingAfterBreak="0">
+  <w:abstractNum w:abstractNumId="35" w15:restartNumberingAfterBreak="0">
     <w:nsid w:val="695B14D1"/>
     <w:multiLevelType w:val="hybridMultilevel"/>
     <w:tmpl w:val="8EFA9434"/>
@@ -5693,7 +6516,7 @@
       </w:rPr>
     </w:lvl>
   </w:abstractNum>
-  <w:abstractNum w:abstractNumId="34" w15:restartNumberingAfterBreak="0">
+  <w:abstractNum w:abstractNumId="36" w15:restartNumberingAfterBreak="0">
     <w:nsid w:val="6C9613C5"/>
     <w:multiLevelType w:val="hybridMultilevel"/>
     <w:tmpl w:val="412248BE"/>
@@ -5806,7 +6629,7 @@
       </w:rPr>
     </w:lvl>
   </w:abstractNum>
-  <w:abstractNum w:abstractNumId="35" w15:restartNumberingAfterBreak="0">
+  <w:abstractNum w:abstractNumId="37" w15:restartNumberingAfterBreak="0">
     <w:nsid w:val="72E22058"/>
     <w:multiLevelType w:val="hybridMultilevel"/>
     <w:tmpl w:val="EBBC1842"/>
@@ -5919,7 +6742,7 @@
       </w:rPr>
     </w:lvl>
   </w:abstractNum>
-  <w:abstractNum w:abstractNumId="36" w15:restartNumberingAfterBreak="0">
+  <w:abstractNum w:abstractNumId="38" w15:restartNumberingAfterBreak="0">
     <w:nsid w:val="7F9436B2"/>
     <w:multiLevelType w:val="hybridMultilevel"/>
     <w:tmpl w:val="2A0C919C"/>
@@ -6033,115 +6856,121 @@
     </w:lvl>
   </w:abstractNum>
   <w:num w:numId="1" w16cid:durableId="51199459">
+    <w:abstractNumId w:val="4"/>
+  </w:num>
+  <w:num w:numId="2" w16cid:durableId="751633138">
+    <w:abstractNumId w:val="30"/>
+  </w:num>
+  <w:num w:numId="3" w16cid:durableId="916746022">
+    <w:abstractNumId w:val="8"/>
+  </w:num>
+  <w:num w:numId="4" w16cid:durableId="1869415279">
+    <w:abstractNumId w:val="18"/>
+  </w:num>
+  <w:num w:numId="5" w16cid:durableId="1228419009">
+    <w:abstractNumId w:val="27"/>
+  </w:num>
+  <w:num w:numId="6" w16cid:durableId="1988388341">
+    <w:abstractNumId w:val="16"/>
+  </w:num>
+  <w:num w:numId="7" w16cid:durableId="1744833322">
+    <w:abstractNumId w:val="19"/>
+  </w:num>
+  <w:num w:numId="8" w16cid:durableId="1927416554">
+    <w:abstractNumId w:val="32"/>
+  </w:num>
+  <w:num w:numId="9" w16cid:durableId="1652173007">
+    <w:abstractNumId w:val="20"/>
+  </w:num>
+  <w:num w:numId="10" w16cid:durableId="653026480">
+    <w:abstractNumId w:val="26"/>
+  </w:num>
+  <w:num w:numId="11" w16cid:durableId="2025015323">
     <w:abstractNumId w:val="3"/>
   </w:num>
-  <w:num w:numId="2" w16cid:durableId="751633138">
+  <w:num w:numId="12" w16cid:durableId="2044134752">
     <w:abstractNumId w:val="28"/>
   </w:num>
-  <w:num w:numId="3" w16cid:durableId="916746022">
+  <w:num w:numId="13" w16cid:durableId="608975397">
+    <w:abstractNumId w:val="24"/>
+  </w:num>
+  <w:num w:numId="14" w16cid:durableId="1570068446">
+    <w:abstractNumId w:val="25"/>
+  </w:num>
+  <w:num w:numId="15" w16cid:durableId="1113288224">
+    <w:abstractNumId w:val="37"/>
+  </w:num>
+  <w:num w:numId="16" w16cid:durableId="236862903">
+    <w:abstractNumId w:val="38"/>
+  </w:num>
+  <w:num w:numId="17" w16cid:durableId="507644047">
+    <w:abstractNumId w:val="31"/>
+  </w:num>
+  <w:num w:numId="18" w16cid:durableId="193467429">
+    <w:abstractNumId w:val="11"/>
+  </w:num>
+  <w:num w:numId="19" w16cid:durableId="1954509259">
     <w:abstractNumId w:val="7"/>
   </w:num>
-  <w:num w:numId="4" w16cid:durableId="1869415279">
-    <w:abstractNumId w:val="16"/>
+  <w:num w:numId="20" w16cid:durableId="1717121866">
+    <w:abstractNumId w:val="36"/>
   </w:num>
-  <w:num w:numId="5" w16cid:durableId="1228419009">
-    <w:abstractNumId w:val="25"/>
+  <w:num w:numId="21" w16cid:durableId="85999103">
+    <w:abstractNumId w:val="29"/>
   </w:num>
-  <w:num w:numId="6" w16cid:durableId="1988388341">
+  <w:num w:numId="22" w16cid:durableId="643580942">
+    <w:abstractNumId w:val="21"/>
+  </w:num>
+  <w:num w:numId="23" w16cid:durableId="827988150">
+    <w:abstractNumId w:val="1"/>
+  </w:num>
+  <w:num w:numId="24" w16cid:durableId="418259896">
+    <w:abstractNumId w:val="35"/>
+  </w:num>
+  <w:num w:numId="25" w16cid:durableId="681006796">
+    <w:abstractNumId w:val="33"/>
+  </w:num>
+  <w:num w:numId="26" w16cid:durableId="1417440592">
+    <w:abstractNumId w:val="15"/>
+  </w:num>
+  <w:num w:numId="27" w16cid:durableId="475996236">
+    <w:abstractNumId w:val="10"/>
+  </w:num>
+  <w:num w:numId="28" w16cid:durableId="298148755">
+    <w:abstractNumId w:val="13"/>
+  </w:num>
+  <w:num w:numId="29" w16cid:durableId="271057081">
+    <w:abstractNumId w:val="6"/>
+  </w:num>
+  <w:num w:numId="30" w16cid:durableId="833104774">
+    <w:abstractNumId w:val="23"/>
+  </w:num>
+  <w:num w:numId="31" w16cid:durableId="1840075323">
+    <w:abstractNumId w:val="2"/>
+  </w:num>
+  <w:num w:numId="32" w16cid:durableId="829758905">
+    <w:abstractNumId w:val="22"/>
+  </w:num>
+  <w:num w:numId="33" w16cid:durableId="1820802885">
+    <w:abstractNumId w:val="12"/>
+  </w:num>
+  <w:num w:numId="34" w16cid:durableId="1210646740">
+    <w:abstractNumId w:val="17"/>
+  </w:num>
+  <w:num w:numId="35" w16cid:durableId="1824590243">
+    <w:abstractNumId w:val="5"/>
+  </w:num>
+  <w:num w:numId="36" w16cid:durableId="2081441374">
+    <w:abstractNumId w:val="34"/>
+  </w:num>
+  <w:num w:numId="37" w16cid:durableId="745539593">
+    <w:abstractNumId w:val="9"/>
+  </w:num>
+  <w:num w:numId="38" w16cid:durableId="796145571">
     <w:abstractNumId w:val="14"/>
   </w:num>
-  <w:num w:numId="7" w16cid:durableId="1744833322">
-    <w:abstractNumId w:val="17"/>
-  </w:num>
-  <w:num w:numId="8" w16cid:durableId="1927416554">
-    <w:abstractNumId w:val="30"/>
-  </w:num>
-  <w:num w:numId="9" w16cid:durableId="1652173007">
-    <w:abstractNumId w:val="18"/>
-  </w:num>
-  <w:num w:numId="10" w16cid:durableId="653026480">
-    <w:abstractNumId w:val="24"/>
-  </w:num>
-  <w:num w:numId="11" w16cid:durableId="2025015323">
-    <w:abstractNumId w:val="2"/>
-  </w:num>
-  <w:num w:numId="12" w16cid:durableId="2044134752">
-    <w:abstractNumId w:val="26"/>
-  </w:num>
-  <w:num w:numId="13" w16cid:durableId="608975397">
-    <w:abstractNumId w:val="22"/>
-  </w:num>
-  <w:num w:numId="14" w16cid:durableId="1570068446">
-    <w:abstractNumId w:val="23"/>
-  </w:num>
-  <w:num w:numId="15" w16cid:durableId="1113288224">
-    <w:abstractNumId w:val="35"/>
-  </w:num>
-  <w:num w:numId="16" w16cid:durableId="236862903">
-    <w:abstractNumId w:val="36"/>
-  </w:num>
-  <w:num w:numId="17" w16cid:durableId="507644047">
-    <w:abstractNumId w:val="29"/>
-  </w:num>
-  <w:num w:numId="18" w16cid:durableId="193467429">
-    <w:abstractNumId w:val="10"/>
-  </w:num>
-  <w:num w:numId="19" w16cid:durableId="1954509259">
-    <w:abstractNumId w:val="6"/>
-  </w:num>
-  <w:num w:numId="20" w16cid:durableId="1717121866">
-    <w:abstractNumId w:val="34"/>
-  </w:num>
-  <w:num w:numId="21" w16cid:durableId="85999103">
-    <w:abstractNumId w:val="27"/>
-  </w:num>
-  <w:num w:numId="22" w16cid:durableId="643580942">
-    <w:abstractNumId w:val="19"/>
-  </w:num>
-  <w:num w:numId="23" w16cid:durableId="827988150">
+  <w:num w:numId="39" w16cid:durableId="751897810">
     <w:abstractNumId w:val="0"/>
-  </w:num>
-  <w:num w:numId="24" w16cid:durableId="418259896">
-    <w:abstractNumId w:val="33"/>
-  </w:num>
-  <w:num w:numId="25" w16cid:durableId="681006796">
-    <w:abstractNumId w:val="31"/>
-  </w:num>
-  <w:num w:numId="26" w16cid:durableId="1417440592">
-    <w:abstractNumId w:val="13"/>
-  </w:num>
-  <w:num w:numId="27" w16cid:durableId="475996236">
-    <w:abstractNumId w:val="9"/>
-  </w:num>
-  <w:num w:numId="28" w16cid:durableId="298148755">
-    <w:abstractNumId w:val="12"/>
-  </w:num>
-  <w:num w:numId="29" w16cid:durableId="271057081">
-    <w:abstractNumId w:val="5"/>
-  </w:num>
-  <w:num w:numId="30" w16cid:durableId="833104774">
-    <w:abstractNumId w:val="21"/>
-  </w:num>
-  <w:num w:numId="31" w16cid:durableId="1840075323">
-    <w:abstractNumId w:val="1"/>
-  </w:num>
-  <w:num w:numId="32" w16cid:durableId="829758905">
-    <w:abstractNumId w:val="20"/>
-  </w:num>
-  <w:num w:numId="33" w16cid:durableId="1820802885">
-    <w:abstractNumId w:val="11"/>
-  </w:num>
-  <w:num w:numId="34" w16cid:durableId="1210646740">
-    <w:abstractNumId w:val="15"/>
-  </w:num>
-  <w:num w:numId="35" w16cid:durableId="1824590243">
-    <w:abstractNumId w:val="4"/>
-  </w:num>
-  <w:num w:numId="36" w16cid:durableId="2081441374">
-    <w:abstractNumId w:val="32"/>
-  </w:num>
-  <w:num w:numId="37" w16cid:durableId="745539593">
-    <w:abstractNumId w:val="8"/>
   </w:num>
 </w:numbering>
 </file>

</xml_diff>